<commit_message>
add stratified kfold cv
</commit_message>
<xml_diff>
--- a/manuscript/manuscript.docx
+++ b/manuscript/manuscript.docx
@@ -515,7 +515,7 @@
         <w:t xml:space="preserve"> and that </w:t>
       </w:r>
       <w:r>
-        <w:t xml:space="preserve">this identification across multiple categories </w:t>
+        <w:t xml:space="preserve">identification across multiple categories </w:t>
       </w:r>
       <w:r>
         <w:t>affects</w:t>
@@ -560,7 +560,13 @@
         <w:t xml:space="preserve">for measuring </w:t>
       </w:r>
       <w:r>
-        <w:t>identification across multiple categories.</w:t>
+        <w:t xml:space="preserve">identification across </w:t>
+      </w:r>
+      <w:r>
+        <w:t xml:space="preserve">multiple </w:t>
+      </w:r>
+      <w:r>
+        <w:t>categories.</w:t>
       </w:r>
     </w:p>
     <w:p>
@@ -1518,8 +1524,6 @@
       <w:r>
         <w:t xml:space="preserve"> the overlapping categories of caste, religion, and nationality.</w:t>
       </w:r>
-      <w:commentRangeStart w:id="5"/>
-      <w:commentRangeEnd w:id="5"/>
       <w:r>
         <w:t xml:space="preserve"> </w:t>
       </w:r>
@@ -1590,6 +1594,7 @@
         <w:lastRenderedPageBreak/>
         <w:t xml:space="preserve">pure castes. </w:t>
       </w:r>
+      <w:commentRangeStart w:id="5"/>
       <w:r>
         <w:t>U</w:t>
       </w:r>
@@ -1629,6 +1634,13 @@
       <w:r>
         <w:t>.</w:t>
       </w:r>
+      <w:commentRangeEnd w:id="5"/>
+      <w:r>
+        <w:rPr>
+          <w:rStyle w:val="CommentReference"/>
+        </w:rPr>
+        <w:commentReference w:id="5"/>
+      </w:r>
       <w:r>
         <w:t xml:space="preserve"> </w:t>
       </w:r>
@@ -1716,6 +1728,7 @@
       <w:r>
         <w:t xml:space="preserve">disadvantaged groups. </w:t>
       </w:r>
+      <w:commentRangeStart w:id="6"/>
       <w:r>
         <w:t xml:space="preserve">Specifically, </w:t>
       </w:r>
@@ -1791,6 +1804,13 @@
       <w:r>
         <w:t xml:space="preserve"> </w:t>
       </w:r>
+      <w:commentRangeEnd w:id="6"/>
+      <w:r>
+        <w:rPr>
+          <w:rStyle w:val="CommentReference"/>
+        </w:rPr>
+        <w:commentReference w:id="6"/>
+      </w:r>
       <w:r>
         <w:t xml:space="preserve">Reservation </w:t>
       </w:r>
@@ -1813,7 +1833,21 @@
         <w:t xml:space="preserve">remain </w:t>
       </w:r>
       <w:r>
-        <w:t>important in electoral politics and political organising.</w:t>
+        <w:t xml:space="preserve">important in </w:t>
+      </w:r>
+      <w:commentRangeStart w:id="7"/>
+      <w:r>
+        <w:t>electoral politics and political organising</w:t>
+      </w:r>
+      <w:commentRangeEnd w:id="7"/>
+      <w:r>
+        <w:rPr>
+          <w:rStyle w:val="CommentReference"/>
+        </w:rPr>
+        <w:commentReference w:id="7"/>
+      </w:r>
+      <w:r>
+        <w:t>.</w:t>
       </w:r>
     </w:p>
     <w:p>
@@ -1892,7 +1926,7 @@
       <w:r>
         <w:t xml:space="preserve"> </w:t>
       </w:r>
-      <w:bookmarkStart w:id="6" w:name="_Hlk523758218"/>
+      <w:bookmarkStart w:id="8" w:name="_Hlk523758218"/>
       <w:r>
         <w:t xml:space="preserve">Religion </w:t>
       </w:r>
@@ -1933,7 +1967,13 @@
         <w:t>s</w:t>
       </w:r>
       <w:r>
-        <w:t xml:space="preserve"> to include Indians of all religions and backgrounds. On the other hand, </w:t>
+        <w:t xml:space="preserve"> to include Indians of all religions</w:t>
+      </w:r>
+      <w:r>
+        <w:t xml:space="preserve">. </w:t>
+      </w:r>
+      <w:r>
+        <w:t xml:space="preserve">On the other hand, </w:t>
       </w:r>
       <w:r>
         <w:t xml:space="preserve">Hindu nationalism (Hindutva) is an ideology that equates being Indian with being Hindu, and thus excludes </w:t>
@@ -1948,36 +1988,17 @@
         <w:t>Bharatiya Janata Party</w:t>
       </w:r>
       <w:r>
-        <w:t xml:space="preserve"> </w:t>
-      </w:r>
-      <w:r>
-        <w:t>(</w:t>
-      </w:r>
-      <w:r>
-        <w:t>B</w:t>
-      </w:r>
-      <w:r>
-        <w:t xml:space="preserve">JP) </w:t>
-      </w:r>
-      <w:r>
-        <w:t xml:space="preserve">government </w:t>
-      </w:r>
-      <w:r>
-        <w:t xml:space="preserve">espouses Hindutva, and enjoys broad support in the Indian population (Pew Research </w:t>
-      </w:r>
-      <w:proofErr w:type="spellStart"/>
-      <w:r>
-        <w:t>Center</w:t>
-      </w:r>
-      <w:proofErr w:type="spellEnd"/>
-      <w:r>
-        <w:t>, 2017).</w:t>
+        <w:t xml:space="preserve"> government </w:t>
+      </w:r>
+      <w:r>
+        <w:t>espouses Hindutva, and enjoys broad support in the Indian population (Pew Research Center, 2017).</w:t>
       </w:r>
       <w:r>
         <w:t xml:space="preserve"> </w:t>
       </w:r>
     </w:p>
     <w:p>
+      <w:commentRangeStart w:id="9"/>
       <w:r>
         <w:t>We</w:t>
       </w:r>
@@ -2018,7 +2039,17 @@
         <w:t>include in their ingroup, and whom they exclude.</w:t>
       </w:r>
       <w:r>
-        <w:t xml:space="preserve"> Beyond group differences</w:t>
+        <w:t xml:space="preserve"> </w:t>
+      </w:r>
+      <w:commentRangeEnd w:id="9"/>
+      <w:r>
+        <w:rPr>
+          <w:rStyle w:val="CommentReference"/>
+        </w:rPr>
+        <w:commentReference w:id="9"/>
+      </w:r>
+      <w:r>
+        <w:t>Beyond group differences</w:t>
       </w:r>
       <w:r>
         <w:t>, we examined</w:t>
@@ -2207,7 +2238,7 @@
         <w:lastRenderedPageBreak/>
         <w:t xml:space="preserve">inclusive identities would be associated with less perceived intergroup threat. </w:t>
       </w:r>
-      <w:bookmarkEnd w:id="6"/>
+      <w:bookmarkEnd w:id="8"/>
       <w:r>
         <w:t>We</w:t>
       </w:r>
@@ -2218,7 +2249,7 @@
         <w:t xml:space="preserve"> tested whether</w:t>
       </w:r>
       <w:r>
-        <w:t xml:space="preserve">, as predicted, </w:t>
+        <w:t xml:space="preserve"> </w:t>
       </w:r>
       <w:r>
         <w:t>more inclusive</w:t>
@@ -2321,21 +2352,13 @@
         <w:t> </w:t>
       </w:r>
       <w:r>
-        <w:t>X</w:t>
+        <w:t>E</w:t>
       </w:r>
       <w:r>
         <w:t>)</w:t>
       </w:r>
-      <w:commentRangeStart w:id="7"/>
       <w:r>
         <w:t>.</w:t>
-      </w:r>
-      <w:commentRangeEnd w:id="7"/>
-      <w:r>
-        <w:rPr>
-          <w:rStyle w:val="CommentReference"/>
-        </w:rPr>
-        <w:commentReference w:id="7"/>
       </w:r>
     </w:p>
     <w:p>
@@ -2450,7 +2473,10 @@
         <w:t>n</w:t>
       </w:r>
       <w:r>
-        <w:t xml:space="preserve"> = 8) as their or their family’s religion, and General Caste (</w:t>
+        <w:t xml:space="preserve"> = 8) as their or their family’s religion, and General Caste </w:t>
+      </w:r>
+      <w:r>
+        <w:t>(</w:t>
       </w:r>
       <w:r>
         <w:rPr>
@@ -2517,10 +2543,10 @@
         <w:ind w:firstLine="0"/>
       </w:pPr>
       <w:r>
-        <w:t>In the first part</w:t>
-      </w:r>
-      <w:r>
-        <w:t xml:space="preserve">, participants completed </w:t>
+        <w:t>P</w:t>
+      </w:r>
+      <w:r>
+        <w:t xml:space="preserve">articipants completed </w:t>
       </w:r>
       <w:r>
         <w:t>a</w:t>
@@ -2697,16 +2723,13 @@
         <w:t>contained</w:t>
       </w:r>
       <w:r>
-        <w:t xml:space="preserve"> a number </w:t>
+        <w:t xml:space="preserve"> a number identifying each target, a</w:t>
+      </w:r>
+      <w:r>
+        <w:t xml:space="preserve">nd </w:t>
       </w:r>
       <w:r>
         <w:lastRenderedPageBreak/>
-        <w:t>identifying each target, a</w:t>
-      </w:r>
-      <w:r>
-        <w:t xml:space="preserve">nd </w:t>
-      </w:r>
-      <w:r>
         <w:t>the response scale(s) corresponding to the question(s)</w:t>
       </w:r>
       <w:r>
@@ -2885,10 +2908,19 @@
         <w:t>warm</w:t>
       </w:r>
       <w:r>
-        <w:t xml:space="preserve">). </w:t>
-      </w:r>
-      <w:r>
-        <w:t xml:space="preserve">In the second part, participants completed a questionnaire containing </w:t>
+        <w:t>).</w:t>
+      </w:r>
+      <w:r>
+        <w:t xml:space="preserve"> Pa</w:t>
+      </w:r>
+      <w:r>
+        <w:t xml:space="preserve">rticipants </w:t>
+      </w:r>
+      <w:r>
+        <w:t xml:space="preserve">then </w:t>
+      </w:r>
+      <w:r>
+        <w:t xml:space="preserve">completed a questionnaire containing </w:t>
       </w:r>
       <w:r>
         <w:t xml:space="preserve">the </w:t>
@@ -2943,7 +2975,13 @@
         <w:t>contact quantity</w:t>
       </w:r>
       <w:r>
-        <w:t xml:space="preserve">); and how often, on average, </w:t>
+        <w:t>)</w:t>
+      </w:r>
+      <w:r>
+        <w:t>,</w:t>
+      </w:r>
+      <w:r>
+        <w:t xml:space="preserve"> and how often, on average, </w:t>
       </w:r>
       <w:r>
         <w:t xml:space="preserve">they have positive/good contact and negative/bad contact with outgroup members (Barlow et al., 2012). To make participants’ responses more comparable, </w:t>
@@ -3205,7 +3243,6 @@
       <w:r>
         <w:t xml:space="preserve">; </w:t>
       </w:r>
-      <w:commentRangeStart w:id="8"/>
       <w:r>
         <w:rPr>
           <w:i/>
@@ -3248,17 +3285,7 @@
         <w:t> = </w:t>
       </w:r>
       <w:r>
-        <w:t>.48</w:t>
-      </w:r>
-      <w:commentRangeEnd w:id="8"/>
-      <w:r>
-        <w:rPr>
-          <w:rStyle w:val="CommentReference"/>
-        </w:rPr>
-        <w:commentReference w:id="8"/>
-      </w:r>
-      <w:r>
-        <w:t>).</w:t>
+        <w:t>.48).</w:t>
       </w:r>
       <w:r>
         <w:t xml:space="preserve"> </w:t>
@@ -3354,7 +3381,6 @@
       <w:r>
         <w:t xml:space="preserve">; </w:t>
       </w:r>
-      <w:proofErr w:type="spellStart"/>
       <w:r>
         <w:rPr>
           <w:i/>
@@ -3366,34 +3392,24 @@
           <w:i/>
           <w:vertAlign w:val="subscript"/>
         </w:rPr>
-        <w:t>SC</w:t>
-      </w:r>
-      <w:proofErr w:type="spellEnd"/>
+        <w:t>SC/ST</w:t>
+      </w:r>
+      <w:r>
+        <w:t xml:space="preserve"> = .67, </w:t>
+      </w:r>
+      <w:r>
+        <w:rPr>
+          <w:i/>
+        </w:rPr>
+        <w:t>r</w:t>
+      </w:r>
       <w:r>
         <w:rPr>
           <w:i/>
           <w:vertAlign w:val="subscript"/>
         </w:rPr>
-        <w:t>/ST</w:t>
-      </w:r>
-      <w:r>
-        <w:t xml:space="preserve"> = .67, </w:t>
-      </w:r>
-      <w:proofErr w:type="spellStart"/>
-      <w:r>
-        <w:rPr>
-          <w:i/>
-        </w:rPr>
-        <w:t>r</w:t>
-      </w:r>
-      <w:r>
-        <w:rPr>
-          <w:i/>
-          <w:vertAlign w:val="subscript"/>
-        </w:rPr>
         <w:t>OBC</w:t>
       </w:r>
-      <w:proofErr w:type="spellEnd"/>
       <w:r>
         <w:t xml:space="preserve"> = .67).</w:t>
       </w:r>
@@ -3420,17 +3436,26 @@
       <w:pPr>
         <w:pStyle w:val="Heading1"/>
       </w:pPr>
-      <w:commentRangeStart w:id="9"/>
+      <w:commentRangeStart w:id="10"/>
+      <w:commentRangeStart w:id="11"/>
       <w:r>
         <w:t>Results</w:t>
       </w:r>
-      <w:commentRangeEnd w:id="9"/>
+      <w:commentRangeEnd w:id="10"/>
       <w:r>
         <w:rPr>
           <w:rStyle w:val="CommentReference"/>
           <w:b w:val="0"/>
         </w:rPr>
-        <w:commentReference w:id="9"/>
+        <w:commentReference w:id="10"/>
+      </w:r>
+      <w:commentRangeEnd w:id="11"/>
+      <w:r>
+        <w:rPr>
+          <w:rStyle w:val="CommentReference"/>
+          <w:b w:val="0"/>
+        </w:rPr>
+        <w:commentReference w:id="11"/>
       </w:r>
     </w:p>
     <w:p>
@@ -3464,7 +3489,7 @@
       <w:r>
         <w:t xml:space="preserve"> individual differences in participants’ categorizations. </w:t>
       </w:r>
-      <w:bookmarkStart w:id="10" w:name="_Hlk523765640"/>
+      <w:bookmarkStart w:id="12" w:name="_Hlk523765640"/>
       <w:r>
         <w:t>Third, we tested what</w:t>
       </w:r>
@@ -3481,7 +3506,7 @@
         <w:t>.</w:t>
       </w:r>
     </w:p>
-    <w:bookmarkEnd w:id="10"/>
+    <w:bookmarkEnd w:id="12"/>
     <w:p>
       <w:pPr>
         <w:pStyle w:val="Heading2"/>
@@ -3559,26 +3584,13 @@
       </w:r>
       <w:r>
         <w:lastRenderedPageBreak/>
-        <w:t>“us” versus “not us”—and how that probability varied across targets’ and participants’ group memberships</w:t>
-      </w:r>
-      <w:commentRangeStart w:id="11"/>
-      <w:commentRangeStart w:id="12"/>
-      <w:r>
-        <w:t>.</w:t>
-      </w:r>
-      <w:commentRangeEnd w:id="11"/>
-      <w:r>
-        <w:rPr>
-          <w:rStyle w:val="CommentReference"/>
-        </w:rPr>
-        <w:commentReference w:id="11"/>
-      </w:r>
-      <w:commentRangeEnd w:id="12"/>
-      <w:r>
-        <w:rPr>
-          <w:rStyle w:val="CommentReference"/>
-        </w:rPr>
-        <w:commentReference w:id="12"/>
+        <w:t>“us” versus “not us”—and how that probability varied across targets’ and participants’ group memberships.</w:t>
+      </w:r>
+      <w:r>
+        <w:rPr>
+          <w:rStyle w:val="FootnoteReference"/>
+        </w:rPr>
+        <w:footnoteReference w:id="4"/>
       </w:r>
     </w:p>
     <w:p>
@@ -3594,6 +3606,7 @@
       <w:r>
         <w:t xml:space="preserve">ations (1 = “us”, 0 = “not us”) as outcome variable. </w:t>
       </w:r>
+      <w:commentRangeStart w:id="13"/>
       <w:r>
         <w:t xml:space="preserve">Models derived the likelihood of </w:t>
       </w:r>
@@ -3613,7 +3626,17 @@
         <w:t xml:space="preserve">likelihood </w:t>
       </w:r>
       <w:r>
-        <w:t xml:space="preserve">with a logit link function. </w:t>
+        <w:t>with a logit link function.</w:t>
+      </w:r>
+      <w:commentRangeEnd w:id="13"/>
+      <w:r>
+        <w:rPr>
+          <w:rStyle w:val="CommentReference"/>
+        </w:rPr>
+        <w:commentReference w:id="13"/>
+      </w:r>
+      <w:r>
+        <w:t xml:space="preserve"> </w:t>
       </w:r>
       <w:r>
         <w:t xml:space="preserve">Models assigned weakly informative prior </w:t>
@@ -3622,13 +3645,13 @@
         <w:t>distributions</w:t>
       </w:r>
       <w:r>
-        <w:t xml:space="preserve"> to all fixed intercepts</w:t>
-      </w:r>
-      <w:r>
-        <w:t xml:space="preserve"> and </w:t>
-      </w:r>
-      <w:r>
-        <w:t xml:space="preserve">coefficients </w:t>
+        <w:t xml:space="preserve"> to all fixed </w:t>
+      </w:r>
+      <w:r>
+        <w:t>parameters</w:t>
+      </w:r>
+      <w:r>
+        <w:t xml:space="preserve"> </w:t>
       </w:r>
       <w:r>
         <w:t>(Gelman, Simpson &amp; Betancourt, 2017)</w:t>
@@ -3663,6 +3686,7 @@
       <w:r>
         <w:t xml:space="preserve"> </w:t>
       </w:r>
+      <w:commentRangeStart w:id="14"/>
       <w:r>
         <w:t>M</w:t>
       </w:r>
@@ -3673,7 +3697,7 @@
         <w:t> </w:t>
       </w:r>
       <w:r>
-        <w:t>0, for example, estimated the probability of participants categori</w:t>
+        <w:t>0, for example, estimated the probability of categori</w:t>
       </w:r>
       <w:r>
         <w:t>z</w:t>
@@ -4325,7 +4349,14 @@
           <w:rStyle w:val="FootnoteReference"/>
           <w:rFonts w:asciiTheme="minorHAnsi" w:hAnsiTheme="minorHAnsi"/>
         </w:rPr>
-        <w:footnoteReference w:id="4"/>
+        <w:footnoteReference w:id="5"/>
+      </w:r>
+      <w:commentRangeEnd w:id="14"/>
+      <w:r>
+        <w:rPr>
+          <w:rStyle w:val="CommentReference"/>
+        </w:rPr>
+        <w:commentReference w:id="14"/>
       </w:r>
     </w:p>
     <w:p>
@@ -4345,10 +4376,19 @@
         <w:t>models</w:t>
       </w:r>
       <w:r>
-        <w:t xml:space="preserve">, using leave-one-out cross-validation to estimate </w:t>
-      </w:r>
-      <w:r>
-        <w:t>each model’s out-of-sample prediction</w:t>
+        <w:t xml:space="preserve">, using </w:t>
+      </w:r>
+      <w:r>
+        <w:t>stratified 10-fold</w:t>
+      </w:r>
+      <w:r>
+        <w:t xml:space="preserve"> cross-validation to estimate </w:t>
+      </w:r>
+      <w:r>
+        <w:t xml:space="preserve">each model’s out-of-sample </w:t>
+      </w:r>
+      <w:r>
+        <w:t>predictive</w:t>
       </w:r>
       <w:r>
         <w:t xml:space="preserve"> accuracy </w:t>
@@ -5893,13 +5933,7 @@
         <w:t>21</w:t>
       </w:r>
       <w:r>
-        <w:t>]), and did not make more accurate predictions than Model</w:t>
-      </w:r>
-      <w:r>
-        <w:t> </w:t>
-      </w:r>
-      <w:r>
-        <w:t>2</w:t>
+        <w:t>])</w:t>
       </w:r>
       <w:r>
         <w:t xml:space="preserve">. Together, these findings </w:t>
@@ -5914,17 +5948,26 @@
         <w:t>ed</w:t>
       </w:r>
       <w:r>
-        <w:t xml:space="preserve"> whom participants included in their </w:t>
+        <w:t xml:space="preserve"> whom participants included in their ingroup. As expected, past experiences with outgroup </w:t>
       </w:r>
       <w:r>
         <w:lastRenderedPageBreak/>
-        <w:t xml:space="preserve">ingroup. As expected, past experiences with outgroup members explained why some participants included targets of (objective) caste or religions outgroups in their (subjective) ingroup, when others did not. </w:t>
-      </w:r>
-      <w:r>
-        <w:t>Contrary to predictions</w:t>
-      </w:r>
-      <w:r>
-        <w:t>, ideological orientations did not motivate participants to exclude lower-status groups.</w:t>
+        <w:t>members explained why some participants included targets of (objective) caste or religions outgroups in their (subjective) ingroup, when others did not.</w:t>
+      </w:r>
+      <w:r>
+        <w:t xml:space="preserve"> </w:t>
+      </w:r>
+      <w:r>
+        <w:t>In contrast, i</w:t>
+      </w:r>
+      <w:r>
+        <w:t>deological orientations</w:t>
+      </w:r>
+      <w:r>
+        <w:t xml:space="preserve"> </w:t>
+      </w:r>
+      <w:r>
+        <w:t>did not motivate participants to exclude lower-status groups.</w:t>
       </w:r>
     </w:p>
     <w:p>
@@ -6155,6 +6198,8 @@
       </w:r>
     </w:p>
     <w:p>
+      <w:commentRangeStart w:id="15"/>
+      <w:commentRangeStart w:id="16"/>
       <w:r>
         <w:t xml:space="preserve">Figure </w:t>
       </w:r>
@@ -6279,59 +6324,59 @@
         <w:t>2</w:t>
       </w:r>
       <w:r>
-        <w:t xml:space="preserve">, </w:t>
+        <w:t>, [0.</w:t>
+      </w:r>
+      <w:r>
+        <w:t>29</w:t>
+      </w:r>
+      <w:r>
+        <w:t>, 0.94];</w:t>
+      </w:r>
+      <w:r>
+        <w:t xml:space="preserve"> </w:t>
+      </w:r>
+      <w:r>
+        <w:rPr>
+          <w:i/>
+        </w:rPr>
+        <w:t>d</w:t>
+      </w:r>
+      <w:r>
+        <w:t xml:space="preserve"> = 0.27, [0.1</w:t>
+      </w:r>
+      <w:r>
+        <w:t>2,</w:t>
+      </w:r>
+      <w:r>
+        <w:t xml:space="preserve"> 0.4</w:t>
+      </w:r>
+      <w:r>
+        <w:t>0</w:t>
+      </w:r>
+      <w:r>
+        <w:t xml:space="preserve">]), followed by </w:t>
+      </w:r>
+      <w:r>
+        <w:rPr>
+          <w:i/>
+        </w:rPr>
+        <w:t>Indian, Hindu, SCST</w:t>
+      </w:r>
+      <w:r>
+        <w:t xml:space="preserve"> targets (</w:t>
+      </w:r>
+      <w:r>
+        <w:rPr>
+          <w:i/>
+        </w:rPr>
+        <w:t>β</w:t>
+      </w:r>
+      <w:r>
+        <w:t xml:space="preserve"> </w:t>
       </w:r>
       <w:r>
         <w:lastRenderedPageBreak/>
-        <w:t>[0.</w:t>
-      </w:r>
-      <w:r>
-        <w:t>29</w:t>
-      </w:r>
-      <w:r>
-        <w:t>, 0.94];</w:t>
-      </w:r>
-      <w:r>
-        <w:t xml:space="preserve"> </w:t>
-      </w:r>
-      <w:r>
-        <w:rPr>
-          <w:i/>
-        </w:rPr>
-        <w:t>d</w:t>
-      </w:r>
-      <w:r>
-        <w:t xml:space="preserve"> = 0.27, [0.1</w:t>
-      </w:r>
-      <w:r>
-        <w:t>2,</w:t>
-      </w:r>
-      <w:r>
-        <w:t xml:space="preserve"> 0.4</w:t>
-      </w:r>
-      <w:r>
-        <w:t>0</w:t>
-      </w:r>
-      <w:r>
-        <w:t xml:space="preserve">]), followed by </w:t>
-      </w:r>
-      <w:r>
-        <w:rPr>
-          <w:i/>
-        </w:rPr>
-        <w:t>Indian, Hindu, SCST</w:t>
-      </w:r>
-      <w:r>
-        <w:t xml:space="preserve"> targets (</w:t>
-      </w:r>
-      <w:r>
-        <w:rPr>
-          <w:i/>
-        </w:rPr>
-        <w:t>β</w:t>
-      </w:r>
-      <w:r>
-        <w:t xml:space="preserve"> = 0.9</w:t>
+        <w:t>= 0.9</w:t>
       </w:r>
       <w:r>
         <w:t>9</w:t>
@@ -7001,6 +7046,20 @@
       <w:r>
         <w:t xml:space="preserve"> that target.</w:t>
       </w:r>
+      <w:commentRangeEnd w:id="15"/>
+      <w:r>
+        <w:rPr>
+          <w:rStyle w:val="CommentReference"/>
+        </w:rPr>
+        <w:commentReference w:id="15"/>
+      </w:r>
+      <w:commentRangeEnd w:id="16"/>
+      <w:r>
+        <w:rPr>
+          <w:rStyle w:val="CommentReference"/>
+        </w:rPr>
+        <w:commentReference w:id="16"/>
+      </w:r>
     </w:p>
     <w:p>
       <w:r>
@@ -7104,7 +7163,10 @@
         <w:t>t. For details, see Appendix</w:t>
       </w:r>
       <w:r>
-        <w:t> X</w:t>
+        <w:t> </w:t>
+      </w:r>
+      <w:r>
+        <w:t>C</w:t>
       </w:r>
       <w:r>
         <w:t>.</w:t>
@@ -7242,7 +7304,13 @@
         <w:t>.</w:t>
       </w:r>
       <w:r>
-        <w:t xml:space="preserve"> For details, see Appendix X.</w:t>
+        <w:t xml:space="preserve"> For details, see Appendix </w:t>
+      </w:r>
+      <w:r>
+        <w:t>D</w:t>
+      </w:r>
+      <w:r>
+        <w:t>.</w:t>
       </w:r>
     </w:p>
     <w:p>
@@ -7299,17 +7367,17 @@
           <w:tab w:val="right" w:pos="7586"/>
         </w:tabs>
       </w:pPr>
-      <w:commentRangeStart w:id="13"/>
+      <w:commentRangeStart w:id="18"/>
       <w:r>
         <w:t>Discussion</w:t>
       </w:r>
-      <w:commentRangeEnd w:id="13"/>
+      <w:commentRangeEnd w:id="18"/>
       <w:r>
         <w:rPr>
           <w:rStyle w:val="CommentReference"/>
           <w:b w:val="0"/>
         </w:rPr>
-        <w:commentReference w:id="13"/>
+        <w:commentReference w:id="18"/>
       </w:r>
     </w:p>
     <w:p>
@@ -7323,7 +7391,13 @@
         <w:rPr>
           <w:color w:val="000000" w:themeColor="text1"/>
         </w:rPr>
-        <w:t>In this research, we have examined how South Indian students construct their social identities from multiple</w:t>
+        <w:t>This research</w:t>
+      </w:r>
+      <w:r>
+        <w:rPr>
+          <w:color w:val="000000" w:themeColor="text1"/>
+        </w:rPr>
+        <w:t xml:space="preserve"> examined how South Indian students construct their social identities from multiple</w:t>
       </w:r>
       <w:r>
         <w:rPr>
@@ -7383,13 +7457,7 @@
         <w:rPr>
           <w:color w:val="000000" w:themeColor="text1"/>
         </w:rPr>
-        <w:t>—but not social domina</w:t>
-      </w:r>
-      <w:r>
-        <w:rPr>
-          <w:color w:val="000000" w:themeColor="text1"/>
-        </w:rPr>
-        <w:t>nce orientation—</w:t>
+        <w:t xml:space="preserve"> </w:t>
       </w:r>
       <w:r>
         <w:rPr>
@@ -7401,13 +7469,7 @@
         <w:rPr>
           <w:color w:val="000000" w:themeColor="text1"/>
         </w:rPr>
-        <w:t xml:space="preserve">Our findings </w:t>
-      </w:r>
-      <w:r>
-        <w:rPr>
-          <w:color w:val="000000" w:themeColor="text1"/>
-        </w:rPr>
-        <w:t xml:space="preserve">show that friendship can bridge social divides by fostering more inclusive social identities. Below, </w:t>
+        <w:t xml:space="preserve">Below, </w:t>
       </w:r>
       <w:r>
         <w:rPr>
@@ -7502,22 +7564,28 @@
         <w:t xml:space="preserve">our </w:t>
       </w:r>
       <w:r>
-        <w:t>research</w:t>
-      </w:r>
-      <w:r>
-        <w:t xml:space="preserve"> show</w:t>
-      </w:r>
-      <w:r>
-        <w:t>s</w:t>
-      </w:r>
-      <w:r>
-        <w:t xml:space="preserve"> the value of the triple crossed-</w:t>
+        <w:t>findings</w:t>
+      </w:r>
+      <w:r>
+        <w:t xml:space="preserve"> show </w:t>
+      </w:r>
+      <w:r>
+        <w:t>that</w:t>
+      </w:r>
+      <w:r>
+        <w:t xml:space="preserve"> the triple crossed-</w:t>
       </w:r>
       <w:r>
         <w:t>categoriz</w:t>
       </w:r>
       <w:r>
-        <w:t>ation task as an intuitive and informative method for studying</w:t>
+        <w:t xml:space="preserve">ation task </w:t>
+      </w:r>
+      <w:r>
+        <w:t>is</w:t>
+      </w:r>
+      <w:r>
+        <w:t xml:space="preserve"> an intuitive and informative method for studying</w:t>
       </w:r>
       <w:r>
         <w:t xml:space="preserve"> social</w:t>
@@ -7559,7 +7627,13 @@
         <w:t>responses</w:t>
       </w:r>
       <w:r>
-        <w:t xml:space="preserve"> as varying across targets and participants using multilevel models. This allowed more fine-grained analyses than van Dommelen et al.’s qualitative and quantitative summaries</w:t>
+        <w:t xml:space="preserve"> as varying across targets and participants using multilevel models. This allowed more fine-grained analyses than van Dommelen et al.’s quantitative</w:t>
+      </w:r>
+      <w:r>
+        <w:t xml:space="preserve"> and qualitative</w:t>
+      </w:r>
+      <w:r>
+        <w:t xml:space="preserve"> summaries</w:t>
       </w:r>
       <w:r>
         <w:t>, and</w:t>
@@ -7577,7 +7651,13 @@
         <w:t>Third</w:t>
       </w:r>
       <w:r>
-        <w:t xml:space="preserve">, we adapted the task to test groups of participants, rather than test participants individually. </w:t>
+        <w:t xml:space="preserve">, we adapted the task to test </w:t>
+      </w:r>
+      <w:r>
+        <w:t>more than one participant at a time</w:t>
+      </w:r>
+      <w:r>
+        <w:t xml:space="preserve">. </w:t>
       </w:r>
       <w:r>
         <w:t>Overall</w:t>
@@ -7696,23 +7776,23 @@
         <w:t xml:space="preserve"> and </w:t>
       </w:r>
       <w:r>
-        <w:t xml:space="preserve">attitudes for the same targets. This design cannot rule out that these </w:t>
+        <w:t>attitudes for the same targets. This design cannot rule out that these variables measure the same construct, rather than represent a</w:t>
+      </w:r>
+      <w:r>
+        <w:t>n</w:t>
+      </w:r>
+      <w:r>
+        <w:t xml:space="preserve"> association across constructs.</w:t>
+      </w:r>
+      <w:r>
+        <w:t xml:space="preserve"> Intergroup threat, </w:t>
+      </w:r>
+      <w:r>
+        <w:t xml:space="preserve">a more distal measure, did not correlate with </w:t>
       </w:r>
       <w:r>
         <w:lastRenderedPageBreak/>
-        <w:t>variables measure the same construct, rather than represent a</w:t>
-      </w:r>
-      <w:r>
-        <w:t>n</w:t>
-      </w:r>
-      <w:r>
-        <w:t xml:space="preserve"> association across constructs.</w:t>
-      </w:r>
-      <w:r>
-        <w:t xml:space="preserve"> Intergroup threat, </w:t>
-      </w:r>
-      <w:r>
-        <w:t>a more distal measure, did not correlate with participants’ categori</w:t>
+        <w:t>participants’ categori</w:t>
       </w:r>
       <w:r>
         <w:t>z</w:t>
@@ -7727,7 +7807,7 @@
         <w:rPr>
           <w:rStyle w:val="FootnoteReference"/>
         </w:rPr>
-        <w:footnoteReference w:id="5"/>
+        <w:footnoteReference w:id="6"/>
       </w:r>
       <w:r>
         <w:t xml:space="preserve"> </w:t>
@@ -7761,2076 +7841,474 @@
       </w:r>
     </w:p>
     <w:p>
-      <w:commentRangeStart w:id="14"/>
-      <w:commentRangeStart w:id="15"/>
-      <w:r>
-        <w:t>Our research is one of few psychological studies examining intergroup relations in</w:t>
-      </w:r>
-      <w:r>
-        <w:t xml:space="preserve"> South Asia</w:t>
+      <w:r>
+        <w:t xml:space="preserve">Our </w:t>
+      </w:r>
+      <w:r>
+        <w:t>research</w:t>
+      </w:r>
+      <w:r>
+        <w:t xml:space="preserve"> ha</w:t>
+      </w:r>
+      <w:r>
+        <w:t>s</w:t>
+      </w:r>
+      <w:r>
+        <w:t xml:space="preserve"> implications for understanding intergroup relations in South India. </w:t>
+      </w:r>
+      <w:r>
+        <w:t>Among advantaged groups, our research documented patterns of inclusion and exclusion that map onto persistent social divides. Participants from dominant caste groups tended to exclude subordinate caste groups from the common ingroup, while (mostly) Hindu participants tended to exclude Indian Muslims. Participants’ identity construals thus replicated the social and ideological divides of caste hierarchies and Hindu nationalism. Among disadvantaged groups, we found more complex pattern</w:t>
+      </w:r>
+      <w:r>
+        <w:t>s</w:t>
+      </w:r>
+      <w:r>
+        <w:t xml:space="preserve"> of inclusion and exclusion. Par</w:t>
+      </w:r>
+      <w:r>
+        <w:t>t</w:t>
+      </w:r>
+      <w:r>
+        <w:t xml:space="preserve">icipants from intermediate caste groups faced the choice of aligning themselves with </w:t>
+      </w:r>
+      <w:r>
+        <w:t>dominant</w:t>
+      </w:r>
+      <w:r>
+        <w:t xml:space="preserve"> caste groups,</w:t>
+      </w:r>
+      <w:r>
+        <w:t xml:space="preserve"> </w:t>
+      </w:r>
+      <w:r>
+        <w:t>or</w:t>
+      </w:r>
+      <w:r>
+        <w:t xml:space="preserve"> </w:t>
+      </w:r>
+      <w:r>
+        <w:t xml:space="preserve">forming a coalition with </w:t>
+      </w:r>
+      <w:r>
+        <w:t>subordinate caste groups. OBC participants</w:t>
+      </w:r>
+      <w:r>
+        <w:t xml:space="preserve"> </w:t>
+      </w:r>
+      <w:r>
+        <w:t xml:space="preserve">tended to include dominant GM targets and exclude subordinate SC/ST targets, thus choosing derogation over coalition (Craig &amp; Richeson, 2012). Similarly, SC/ST participants </w:t>
+      </w:r>
+      <w:r>
+        <w:t>rejected</w:t>
+      </w:r>
+      <w:r>
+        <w:t xml:space="preserve"> a solidarity-based identity </w:t>
+      </w:r>
+      <w:r>
+        <w:t>that include</w:t>
+      </w:r>
+      <w:r>
+        <w:t>s</w:t>
+      </w:r>
+      <w:r>
+        <w:t xml:space="preserve"> </w:t>
+      </w:r>
+      <w:r>
+        <w:t>Indian Muslims</w:t>
       </w:r>
       <w:r>
         <w:t>.</w:t>
       </w:r>
-      <w:commentRangeEnd w:id="14"/>
-      <w:r>
-        <w:rPr>
-          <w:rStyle w:val="CommentReference"/>
-        </w:rPr>
-        <w:commentReference w:id="14"/>
-      </w:r>
-      <w:commentRangeEnd w:id="15"/>
-      <w:r>
-        <w:rPr>
-          <w:rStyle w:val="CommentReference"/>
-        </w:rPr>
-        <w:commentReference w:id="15"/>
-      </w:r>
-      <w:r>
-        <w:t xml:space="preserve"> </w:t>
-      </w:r>
-      <w:r>
-        <w:t xml:space="preserve">[…] </w:t>
-      </w:r>
-      <w:bookmarkStart w:id="16" w:name="_Hlk524448386"/>
-      <w:r>
-        <w:t xml:space="preserve">Among advantaged groups, </w:t>
-      </w:r>
-      <w:bookmarkEnd w:id="16"/>
-      <w:r>
-        <w:t>our</w:t>
-      </w:r>
-      <w:r>
-        <w:t xml:space="preserve"> research documented patterns of inclusion and exclusion that map </w:t>
-      </w:r>
-      <w:r>
-        <w:t xml:space="preserve">onto </w:t>
-      </w:r>
-      <w:r>
-        <w:t>persistent social divides</w:t>
-      </w:r>
-      <w:r>
-        <w:t>.</w:t>
-      </w:r>
-      <w:r>
-        <w:t xml:space="preserve"> </w:t>
-      </w:r>
-      <w:r>
-        <w:t xml:space="preserve">[…] </w:t>
-      </w:r>
-      <w:r>
-        <w:t xml:space="preserve">Among disadvantaged groups, </w:t>
-      </w:r>
-      <w:r>
-        <w:t>we</w:t>
-      </w:r>
-      <w:r>
-        <w:t xml:space="preserve"> found more complex pattern</w:t>
-      </w:r>
-      <w:r>
-        <w:t>s</w:t>
-      </w:r>
-      <w:r>
-        <w:t xml:space="preserve"> of inclusion and exclusion.</w:t>
-      </w:r>
-      <w:r>
-        <w:t xml:space="preserve"> </w:t>
-      </w:r>
-      <w:r>
-        <w:t>[…]</w:t>
-      </w:r>
-      <w:r>
-        <w:t xml:space="preserve"> </w:t>
-      </w:r>
-      <w:r>
-        <w:t xml:space="preserve">Bridging these divides, </w:t>
-      </w:r>
-      <w:r>
-        <w:t>[…]</w:t>
-      </w:r>
-    </w:p>
-    <w:p>
-      <w:r>
-        <w:t>O</w:t>
-      </w:r>
-      <w:r>
-        <w:t xml:space="preserve">ur research </w:t>
-      </w:r>
-      <w:r>
-        <w:t xml:space="preserve">also </w:t>
-      </w:r>
-      <w:r>
-        <w:t>examined support for</w:t>
-      </w:r>
-      <w:r>
-        <w:t xml:space="preserve"> s</w:t>
-      </w:r>
-      <w:r>
-        <w:t>ocial change</w:t>
-      </w:r>
-      <w:r>
-        <w:t>.</w:t>
-      </w:r>
-      <w:r>
-        <w:t xml:space="preserve"> </w:t>
-      </w:r>
-      <w:r>
-        <w:t xml:space="preserve">Contrary to past research, </w:t>
-      </w:r>
-      <w:r>
-        <w:t xml:space="preserve">neither positive nor negative contact </w:t>
-      </w:r>
-      <w:r>
-        <w:t>(</w:t>
-      </w:r>
-      <w:r>
-        <w:t xml:space="preserve">Reimer et al., 2017) </w:t>
-      </w:r>
-      <w:r>
-        <w:t xml:space="preserve">were associated with </w:t>
-      </w:r>
-      <w:r>
-        <w:t xml:space="preserve">support for </w:t>
-      </w:r>
-      <w:r>
-        <w:t>social change</w:t>
-      </w:r>
-      <w:r>
-        <w:t xml:space="preserve"> in</w:t>
-      </w:r>
-      <w:r>
-        <w:t xml:space="preserve"> </w:t>
-      </w:r>
-      <w:r>
-        <w:t xml:space="preserve">advantaged (Dixon et al., 2007) and disadvantaged </w:t>
-      </w:r>
-      <w:r>
-        <w:t>(Dixon et al., 2012) groups.</w:t>
-      </w:r>
-      <w:r>
-        <w:t xml:space="preserve"> Similarly, </w:t>
-      </w:r>
-      <w:r>
-        <w:t xml:space="preserve">more inclusive identities were not associated with </w:t>
-      </w:r>
-      <w:r>
-        <w:t xml:space="preserve">opposition to </w:t>
-      </w:r>
-      <w:r>
-        <w:t>reservation policies</w:t>
-      </w:r>
-      <w:r>
-        <w:t xml:space="preserve"> among the disadvantaged (</w:t>
-      </w:r>
-      <w:r>
-        <w:t>Dovidio et al., 2012).</w:t>
-      </w:r>
-      <w:r>
-        <w:t xml:space="preserve"> </w:t>
-      </w:r>
-      <w:r>
-        <w:t xml:space="preserve">[…] We believe that this background constitutes </w:t>
-      </w:r>
-      <w:r>
-        <w:t>“strong situation” (Mischel, 1977) in which situational features limit the influence of individual differences.</w:t>
-      </w:r>
-      <w:r>
-        <w:t xml:space="preserve"> […] Students have just experienced </w:t>
-      </w:r>
-      <w:r>
-        <w:t>personally how reservation policies either help or hinder their career, and could thus explain why support and opposition to reservation policies are so entrenched. Similarly, this situation may explain why […]</w:t>
-      </w:r>
-      <w:r>
-        <w:t xml:space="preserve"> </w:t>
-      </w:r>
-      <w:r>
-        <w:t>(see Norton &amp; Sommers, 2011)</w:t>
-      </w:r>
-      <w:r>
-        <w:t xml:space="preserve">. </w:t>
-      </w:r>
-      <w:r>
-        <w:t xml:space="preserve">Overall, this situation makes this context an interesting one for social-psychological research. </w:t>
-      </w:r>
-    </w:p>
-    <w:p>
-      <w:r>
-        <w:t>More broadly, our research […</w:t>
-      </w:r>
-      <w:r>
-        <w:t>]</w:t>
-      </w:r>
-      <w:bookmarkStart w:id="17" w:name="_GoBack"/>
-      <w:bookmarkEnd w:id="17"/>
-    </w:p>
-    <w:p/>
-    <w:p>
-      <w:pPr>
-        <w:ind w:firstLine="0"/>
-      </w:pPr>
+      <w:r>
+        <w:t xml:space="preserve"> </w:t>
+      </w:r>
     </w:p>
     <w:p>
       <w:pPr>
-        <w:ind w:firstLine="0"/>
+        <w:rPr>
+          <w:color w:val="000000" w:themeColor="text1"/>
+        </w:rPr>
       </w:pPr>
       <w:r>
-        <w:t xml:space="preserve">… </w:t>
-      </w:r>
-      <w:r>
-        <w:t>we</w:t>
-      </w:r>
-      <w:r>
-        <w:t xml:space="preserve"> found </w:t>
-      </w:r>
-      <w:r>
-        <w:t>that intergroup contact can unite students across social divides, and could thus contribute toward lessening everyday discrimination and intercommunal violence</w:t>
+        <w:rPr>
+          <w:color w:val="000000" w:themeColor="text1"/>
+        </w:rPr>
+        <w:t xml:space="preserve">Our findings </w:t>
+      </w:r>
+      <w:r>
+        <w:rPr>
+          <w:color w:val="000000" w:themeColor="text1"/>
+        </w:rPr>
+        <w:t>suggest</w:t>
+      </w:r>
+      <w:r>
+        <w:rPr>
+          <w:color w:val="000000" w:themeColor="text1"/>
+        </w:rPr>
+        <w:t xml:space="preserve"> that </w:t>
+      </w:r>
+      <w:r>
+        <w:rPr>
+          <w:color w:val="000000" w:themeColor="text1"/>
+        </w:rPr>
+        <w:t>cross-group friendship</w:t>
+      </w:r>
+      <w:r>
+        <w:rPr>
+          <w:color w:val="000000" w:themeColor="text1"/>
+        </w:rPr>
+        <w:t xml:space="preserve"> can </w:t>
+      </w:r>
+      <w:r>
+        <w:rPr>
+          <w:color w:val="000000" w:themeColor="text1"/>
+        </w:rPr>
+        <w:t>overcome</w:t>
+      </w:r>
+      <w:r>
+        <w:rPr>
+          <w:color w:val="000000" w:themeColor="text1"/>
+        </w:rPr>
+        <w:t xml:space="preserve"> </w:t>
+      </w:r>
+      <w:r>
+        <w:rPr>
+          <w:color w:val="000000" w:themeColor="text1"/>
+        </w:rPr>
+        <w:t>these divisions</w:t>
+      </w:r>
+      <w:r>
+        <w:rPr>
+          <w:color w:val="000000" w:themeColor="text1"/>
+        </w:rPr>
+        <w:t xml:space="preserve"> </w:t>
+      </w:r>
+      <w:r>
+        <w:rPr>
+          <w:color w:val="000000" w:themeColor="text1"/>
+        </w:rPr>
+        <w:t>by fostering</w:t>
+      </w:r>
+      <w:r>
+        <w:rPr>
+          <w:color w:val="000000" w:themeColor="text1"/>
+        </w:rPr>
+        <w:t xml:space="preserve"> </w:t>
+      </w:r>
+      <w:r>
+        <w:rPr>
+          <w:color w:val="000000" w:themeColor="text1"/>
+        </w:rPr>
+        <w:t xml:space="preserve">social </w:t>
+      </w:r>
+      <w:r>
+        <w:rPr>
+          <w:color w:val="000000" w:themeColor="text1"/>
+        </w:rPr>
+        <w:t xml:space="preserve">identities that include Indians of </w:t>
+      </w:r>
+      <w:r>
+        <w:rPr>
+          <w:color w:val="000000" w:themeColor="text1"/>
+        </w:rPr>
+        <w:t>all</w:t>
+      </w:r>
+      <w:r>
+        <w:rPr>
+          <w:color w:val="000000" w:themeColor="text1"/>
+        </w:rPr>
+        <w:t xml:space="preserve"> castes and religions</w:t>
+      </w:r>
+      <w:r>
+        <w:rPr>
+          <w:color w:val="000000" w:themeColor="text1"/>
+        </w:rPr>
+        <w:t>.</w:t>
+      </w:r>
+      <w:r>
+        <w:rPr>
+          <w:color w:val="000000" w:themeColor="text1"/>
+        </w:rPr>
+        <w:t xml:space="preserve"> </w:t>
+      </w:r>
+      <w:r>
+        <w:rPr>
+          <w:color w:val="000000" w:themeColor="text1"/>
+        </w:rPr>
+        <w:t xml:space="preserve">As more inclusive identities were related to less social distance and more </w:t>
+      </w:r>
+      <w:r>
+        <w:rPr>
+          <w:color w:val="000000" w:themeColor="text1"/>
+        </w:rPr>
+        <w:t>warmth</w:t>
+      </w:r>
+      <w:r>
+        <w:rPr>
+          <w:color w:val="000000" w:themeColor="text1"/>
+        </w:rPr>
+        <w:t xml:space="preserve"> toward </w:t>
+      </w:r>
+      <w:r>
+        <w:rPr>
+          <w:color w:val="000000" w:themeColor="text1"/>
+        </w:rPr>
+        <w:t xml:space="preserve">caste and religious minorities, </w:t>
+      </w:r>
+      <w:r>
+        <w:rPr>
+          <w:color w:val="000000" w:themeColor="text1"/>
+        </w:rPr>
+        <w:t>our research shows</w:t>
+      </w:r>
+      <w:r>
+        <w:rPr>
+          <w:color w:val="000000" w:themeColor="text1"/>
+        </w:rPr>
+        <w:t xml:space="preserve"> </w:t>
+      </w:r>
+      <w:r>
+        <w:rPr>
+          <w:color w:val="000000" w:themeColor="text1"/>
+        </w:rPr>
+        <w:t xml:space="preserve">that positive contact </w:t>
+      </w:r>
+      <w:r>
+        <w:rPr>
+          <w:color w:val="000000" w:themeColor="text1"/>
+        </w:rPr>
+        <w:t>could help</w:t>
+      </w:r>
+      <w:r>
+        <w:rPr>
+          <w:color w:val="000000" w:themeColor="text1"/>
+        </w:rPr>
+        <w:t xml:space="preserve"> reduce </w:t>
+      </w:r>
+      <w:r>
+        <w:rPr>
+          <w:color w:val="000000" w:themeColor="text1"/>
+        </w:rPr>
+        <w:t>interpersonal</w:t>
+      </w:r>
+      <w:r>
+        <w:rPr>
+          <w:color w:val="000000" w:themeColor="text1"/>
+        </w:rPr>
+        <w:t xml:space="preserve"> discrimination and</w:t>
+      </w:r>
+      <w:r>
+        <w:rPr>
+          <w:color w:val="000000" w:themeColor="text1"/>
+        </w:rPr>
+        <w:t xml:space="preserve"> </w:t>
+      </w:r>
+      <w:r>
+        <w:rPr>
+          <w:color w:val="000000" w:themeColor="text1"/>
+        </w:rPr>
+        <w:t xml:space="preserve">violence </w:t>
+      </w:r>
+      <w:r>
+        <w:rPr>
+          <w:color w:val="000000" w:themeColor="text1"/>
+        </w:rPr>
+        <w:t xml:space="preserve">against </w:t>
+      </w:r>
+      <w:r>
+        <w:rPr>
+          <w:color w:val="000000" w:themeColor="text1"/>
+        </w:rPr>
+        <w:t xml:space="preserve">these groups. </w:t>
+      </w:r>
+      <w:r>
+        <w:rPr>
+          <w:color w:val="000000" w:themeColor="text1"/>
+        </w:rPr>
+        <w:t xml:space="preserve">In line with recent research (e.g., </w:t>
+      </w:r>
+      <w:r>
+        <w:rPr>
+          <w:color w:val="000000" w:themeColor="text1"/>
+        </w:rPr>
+        <w:t xml:space="preserve">Hayward, Tropp, Hornsey, &amp; Barlow, 2017), </w:t>
+      </w:r>
+      <w:r>
+        <w:rPr>
+          <w:color w:val="000000" w:themeColor="text1"/>
+        </w:rPr>
+        <w:t xml:space="preserve">we found that negative contact could exacerbate </w:t>
+      </w:r>
+      <w:r>
+        <w:rPr>
+          <w:color w:val="000000" w:themeColor="text1"/>
+        </w:rPr>
+        <w:t xml:space="preserve">social divisions by </w:t>
+      </w:r>
+      <w:r>
+        <w:rPr>
+          <w:color w:val="000000" w:themeColor="text1"/>
+        </w:rPr>
+        <w:t xml:space="preserve">fostering </w:t>
+      </w:r>
+      <w:r>
+        <w:rPr>
+          <w:color w:val="000000" w:themeColor="text1"/>
+        </w:rPr>
+        <w:t>less inclusive identities.</w:t>
+      </w:r>
+      <w:r>
+        <w:rPr>
+          <w:color w:val="000000" w:themeColor="text1"/>
+        </w:rPr>
+        <w:t xml:space="preserve"> </w:t>
+      </w:r>
+      <w:r>
+        <w:rPr>
+          <w:color w:val="000000" w:themeColor="text1"/>
+        </w:rPr>
+        <w:t xml:space="preserve">More broadly, our </w:t>
+      </w:r>
+      <w:r>
+        <w:rPr>
+          <w:color w:val="000000" w:themeColor="text1"/>
+        </w:rPr>
+        <w:t>research</w:t>
+      </w:r>
+      <w:r>
+        <w:rPr>
+          <w:color w:val="000000" w:themeColor="text1"/>
+        </w:rPr>
+        <w:t xml:space="preserve"> speak</w:t>
+      </w:r>
+      <w:r>
+        <w:rPr>
+          <w:color w:val="000000" w:themeColor="text1"/>
+        </w:rPr>
+        <w:t>s</w:t>
+      </w:r>
+      <w:r>
+        <w:rPr>
+          <w:color w:val="000000" w:themeColor="text1"/>
+        </w:rPr>
+        <w:t xml:space="preserve"> to </w:t>
+      </w:r>
+      <w:r>
+        <w:rPr>
+          <w:i/>
+          <w:color w:val="000000" w:themeColor="text1"/>
+        </w:rPr>
+        <w:t>how</w:t>
+      </w:r>
+      <w:r>
+        <w:rPr>
+          <w:color w:val="000000" w:themeColor="text1"/>
+        </w:rPr>
+        <w:t xml:space="preserve"> contact reduces prejudice (Pettigrew &amp; Tropp, 2008). </w:t>
+      </w:r>
+      <w:r>
+        <w:rPr>
+          <w:color w:val="000000" w:themeColor="text1"/>
+        </w:rPr>
+        <w:t>O</w:t>
+      </w:r>
+      <w:r>
+        <w:rPr>
+          <w:color w:val="000000" w:themeColor="text1"/>
+        </w:rPr>
+        <w:t xml:space="preserve">ur findings </w:t>
+      </w:r>
+      <w:r>
+        <w:rPr>
+          <w:color w:val="000000" w:themeColor="text1"/>
+        </w:rPr>
+        <w:t>support arguments</w:t>
+      </w:r>
+      <w:r>
+        <w:rPr>
+          <w:color w:val="000000" w:themeColor="text1"/>
+        </w:rPr>
+        <w:t xml:space="preserve"> (</w:t>
+      </w:r>
+      <w:r>
+        <w:rPr>
+          <w:color w:val="000000" w:themeColor="text1"/>
+        </w:rPr>
+        <w:t xml:space="preserve">Gaertner </w:t>
+      </w:r>
+      <w:r>
+        <w:rPr>
+          <w:color w:val="000000" w:themeColor="text1"/>
+        </w:rPr>
+        <w:t>&amp;</w:t>
+      </w:r>
+      <w:r>
+        <w:rPr>
+          <w:color w:val="000000" w:themeColor="text1"/>
+        </w:rPr>
+        <w:t xml:space="preserve"> Dovidio</w:t>
+      </w:r>
+      <w:r>
+        <w:rPr>
+          <w:color w:val="000000" w:themeColor="text1"/>
+        </w:rPr>
+        <w:t>, 2000; Pettigrew, 1998)</w:t>
+      </w:r>
+      <w:r>
+        <w:rPr>
+          <w:color w:val="000000" w:themeColor="text1"/>
+        </w:rPr>
+        <w:t xml:space="preserve"> that contact </w:t>
+      </w:r>
+      <w:r>
+        <w:rPr>
+          <w:color w:val="000000" w:themeColor="text1"/>
+        </w:rPr>
+        <w:t xml:space="preserve">reduces </w:t>
+      </w:r>
+      <w:r>
+        <w:rPr>
+          <w:color w:val="000000" w:themeColor="text1"/>
+        </w:rPr>
+        <w:t>prejudice</w:t>
+      </w:r>
+      <w:r>
+        <w:rPr>
+          <w:color w:val="000000" w:themeColor="text1"/>
+        </w:rPr>
+        <w:t xml:space="preserve"> </w:t>
+      </w:r>
+      <w:r>
+        <w:rPr>
+          <w:color w:val="000000" w:themeColor="text1"/>
+        </w:rPr>
+        <w:t>by changing how we understand our group memberships and social identities.</w:t>
       </w:r>
     </w:p>
     <w:p>
-      <w:pPr>
-        <w:ind w:firstLine="0"/>
-      </w:pPr>
+      <w:r>
+        <w:t xml:space="preserve">Our research also examined support for social change. Contrary to past research, neither positive nor negative contact (Reimer et al., 2017) were associated with support for social change in advantaged (Dixon et al., 2007) and disadvantaged (Dixon et al., 2012) groups. Similarly, more inclusive identities were not associated with opposition to affirmative action among the disadvantaged </w:t>
+      </w:r>
+      <w:r>
+        <w:lastRenderedPageBreak/>
+        <w:t>(Dovidio et al., 2012). Features of the participants’ situation might explain this discrepancy. As university students, participants ha</w:t>
+      </w:r>
+      <w:r>
+        <w:t>ve</w:t>
+      </w:r>
+      <w:r>
+        <w:t xml:space="preserve"> personally experienced the impact of reservation policies. For SC/ST and OBC students, reservation policies made it easier to get admitted to state-funded universities. This experience  might explain why these students strongly support reservation (at least for their own group). For GM students, reservation policies made it more difficult to get admitted to state-funded universities. Echoing observations by Norton and Sommers (2011), this experience might explain why, in stark contrast to societal realities, GM students saw themselves at a disadvantage relative to other caste groups. Together, these experiences make for a “strong situation” (Mischel, 1977) in which situational features limit the influence of individual differences.</w:t>
+      </w:r>
     </w:p>
     <w:p>
-      <w:pPr>
-        <w:ind w:firstLine="0"/>
-      </w:pPr>
-    </w:p>
-    <w:p>
-      <w:pPr>
-        <w:ind w:firstLine="0"/>
-      </w:pPr>
-      <w:r>
-        <w:t>At university, Dalit students continue to face interpersonal discrimination, often based on practices and prejudices surrounding untouchability (</w:t>
-      </w:r>
-      <w:proofErr w:type="spellStart"/>
-      <w:r>
-        <w:t>Pathania</w:t>
-      </w:r>
-      <w:proofErr w:type="spellEnd"/>
-      <w:r>
-        <w:t xml:space="preserve"> &amp; </w:t>
-      </w:r>
-      <w:r>
-        <w:lastRenderedPageBreak/>
-        <w:t xml:space="preserve">Tierney, 2018). Reducing upper-caste students’ desired social distance could help to lessen that discrimination. </w:t>
-      </w:r>
-    </w:p>
-    <w:p>
-      <w:pPr>
-        <w:ind w:firstLine="0"/>
-      </w:pPr>
-    </w:p>
-    <w:p>
-      <w:pPr>
-        <w:ind w:firstLine="0"/>
-        <w:rPr>
-          <w:color w:val="A6A6A6" w:themeColor="background1" w:themeShade="A6"/>
-        </w:rPr>
-      </w:pPr>
-      <w:r>
-        <w:t>As far as it fosters more inclusive identities, cross-group friendship thus offers a way to overcome everyday caste discrimination.</w:t>
-      </w:r>
-      <w:r>
-        <w:rPr>
-          <w:color w:val="A6A6A6" w:themeColor="background1" w:themeShade="A6"/>
-        </w:rPr>
-        <w:t xml:space="preserve"> </w:t>
-      </w:r>
-    </w:p>
-    <w:p>
-      <w:pPr>
-        <w:ind w:firstLine="0"/>
-      </w:pPr>
-    </w:p>
-    <w:p>
-      <w:pPr>
-        <w:ind w:firstLine="0"/>
-        <w:rPr>
-          <w:color w:val="A6A6A6" w:themeColor="background1" w:themeShade="A6"/>
-        </w:rPr>
-      </w:pPr>
-      <w:r>
-        <w:t>Among disadvantaged groups, the present research found a more complex pattern of inclusion and exclusion.</w:t>
-      </w:r>
-      <w:r>
-        <w:rPr>
-          <w:color w:val="A6A6A6" w:themeColor="background1" w:themeShade="A6"/>
-        </w:rPr>
-        <w:t xml:space="preserve"> </w:t>
-      </w:r>
-      <w:r>
-        <w:t>However, we also found that cross-group friendship was associated with OBC students including SC/ST students in their ingroup. This shows that intergroup contact could unite disadvantaged groups.</w:t>
-      </w:r>
-      <w:r>
-        <w:t xml:space="preserve"> </w:t>
-      </w:r>
-    </w:p>
-    <w:p/>
-    <w:p>
-      <w:pPr>
-        <w:rPr>
-          <w:color w:val="A6A6A6" w:themeColor="background1" w:themeShade="A6"/>
-        </w:rPr>
-      </w:pPr>
-      <w:r>
-        <w:rPr>
-          <w:color w:val="A6A6A6" w:themeColor="background1" w:themeShade="A6"/>
-        </w:rPr>
-        <w:t xml:space="preserve">Structure: </w:t>
-      </w:r>
-      <w:proofErr w:type="spellStart"/>
-      <w:r>
-        <w:rPr>
-          <w:i/>
-          <w:color w:val="A6A6A6" w:themeColor="background1" w:themeShade="A6"/>
-        </w:rPr>
-        <w:t>i</w:t>
-      </w:r>
-      <w:proofErr w:type="spellEnd"/>
-      <w:r>
-        <w:rPr>
-          <w:i/>
-          <w:color w:val="A6A6A6" w:themeColor="background1" w:themeShade="A6"/>
-        </w:rPr>
-        <w:t>.</w:t>
-      </w:r>
-      <w:r>
-        <w:rPr>
-          <w:color w:val="A6A6A6" w:themeColor="background1" w:themeShade="A6"/>
-        </w:rPr>
-        <w:t xml:space="preserve"> </w:t>
-      </w:r>
-      <w:r>
-        <w:rPr>
-          <w:color w:val="A6A6A6" w:themeColor="background1" w:themeShade="A6"/>
-        </w:rPr>
-        <w:t>Our research sheds light on intergroup relations in South Asia</w:t>
-      </w:r>
-      <w:r>
-        <w:rPr>
-          <w:color w:val="A6A6A6" w:themeColor="background1" w:themeShade="A6"/>
-        </w:rPr>
-        <w:t xml:space="preserve">, mapping social and ideological divides. </w:t>
-      </w:r>
-      <w:r>
-        <w:rPr>
-          <w:color w:val="A6A6A6" w:themeColor="background1" w:themeShade="A6"/>
-        </w:rPr>
-        <w:t>Among advantaged groups,</w:t>
-      </w:r>
-      <w:r>
-        <w:rPr>
-          <w:color w:val="A6A6A6" w:themeColor="background1" w:themeShade="A6"/>
-        </w:rPr>
-        <w:t xml:space="preserve"> … </w:t>
-      </w:r>
-      <w:r>
-        <w:rPr>
-          <w:color w:val="A6A6A6" w:themeColor="background1" w:themeShade="A6"/>
-        </w:rPr>
-        <w:t xml:space="preserve">Among </w:t>
-      </w:r>
-      <w:r>
-        <w:rPr>
-          <w:color w:val="A6A6A6" w:themeColor="background1" w:themeShade="A6"/>
-        </w:rPr>
-        <w:t>dis</w:t>
-      </w:r>
-      <w:r>
-        <w:rPr>
-          <w:color w:val="A6A6A6" w:themeColor="background1" w:themeShade="A6"/>
-        </w:rPr>
-        <w:t>advantaged groups,</w:t>
-      </w:r>
-      <w:r>
-        <w:rPr>
-          <w:color w:val="A6A6A6" w:themeColor="background1" w:themeShade="A6"/>
-        </w:rPr>
-        <w:t xml:space="preserve"> … Further, our research shows that intergroup contact can unite </w:t>
-      </w:r>
-      <w:r>
-        <w:rPr>
-          <w:color w:val="A6A6A6" w:themeColor="background1" w:themeShade="A6"/>
-        </w:rPr>
-        <w:t xml:space="preserve">students across social divides, and could thus contribute toward lessening everyday discrimination and intercommunal violence. </w:t>
-      </w:r>
-      <w:r>
-        <w:rPr>
-          <w:i/>
-          <w:color w:val="A6A6A6" w:themeColor="background1" w:themeShade="A6"/>
-        </w:rPr>
-        <w:t>ii.</w:t>
-      </w:r>
-      <w:r>
-        <w:rPr>
-          <w:color w:val="A6A6A6" w:themeColor="background1" w:themeShade="A6"/>
-        </w:rPr>
-        <w:t xml:space="preserve"> </w:t>
-      </w:r>
-      <w:r>
-        <w:rPr>
-          <w:color w:val="A6A6A6" w:themeColor="background1" w:themeShade="A6"/>
-        </w:rPr>
-        <w:t>Our research also investigated support for affirmative actions among South Indian students. This context is unique as a robust and effective system of affirmative action is in place. We believe that this</w:t>
-      </w:r>
-      <w:r>
-        <w:rPr>
-          <w:color w:val="A6A6A6" w:themeColor="background1" w:themeShade="A6"/>
-        </w:rPr>
-        <w:t xml:space="preserve"> </w:t>
-      </w:r>
-      <w:r>
-        <w:rPr>
-          <w:i/>
-          <w:color w:val="A6A6A6" w:themeColor="background1" w:themeShade="A6"/>
-        </w:rPr>
-        <w:t>strong</w:t>
-      </w:r>
-      <w:r>
-        <w:rPr>
-          <w:color w:val="A6A6A6" w:themeColor="background1" w:themeShade="A6"/>
-        </w:rPr>
-        <w:t xml:space="preserve"> situation explains, in part, why in contrast to past research () and theorising () we did not find more inclusive identities—or intergroup contact—to relate to opposition or support to </w:t>
-      </w:r>
-      <w:r>
-        <w:rPr>
-          <w:color w:val="A6A6A6" w:themeColor="background1" w:themeShade="A6"/>
-        </w:rPr>
-        <w:t>social change. …</w:t>
-      </w:r>
-      <w:r>
-        <w:rPr>
-          <w:color w:val="A6A6A6" w:themeColor="background1" w:themeShade="A6"/>
-        </w:rPr>
-        <w:t xml:space="preserve"> Research in this area is not only interesting on its on merits, but could also shed on societies that yet lack affirmative action. </w:t>
-      </w:r>
-      <w:r>
-        <w:rPr>
-          <w:color w:val="A6A6A6" w:themeColor="background1" w:themeShade="A6"/>
-        </w:rPr>
-        <w:t xml:space="preserve">( </w:t>
-      </w:r>
-      <w:r>
-        <w:rPr>
-          <w:i/>
-          <w:color w:val="A6A6A6" w:themeColor="background1" w:themeShade="A6"/>
-        </w:rPr>
-        <w:t>iii.</w:t>
-      </w:r>
-      <w:r>
-        <w:rPr>
-          <w:i/>
-          <w:color w:val="A6A6A6" w:themeColor="background1" w:themeShade="A6"/>
-        </w:rPr>
-        <w:t xml:space="preserve"> </w:t>
-      </w:r>
-      <w:r>
-        <w:rPr>
-          <w:color w:val="A6A6A6" w:themeColor="background1" w:themeShade="A6"/>
-        </w:rPr>
-        <w:t xml:space="preserve">More broadly, this research offers theoretical insights on </w:t>
-      </w:r>
-      <w:r>
-        <w:rPr>
-          <w:i/>
-          <w:color w:val="A6A6A6" w:themeColor="background1" w:themeShade="A6"/>
-        </w:rPr>
-        <w:t>how</w:t>
-      </w:r>
-      <w:r>
-        <w:rPr>
-          <w:i/>
-          <w:color w:val="A6A6A6" w:themeColor="background1" w:themeShade="A6"/>
-        </w:rPr>
-        <w:t xml:space="preserve"> </w:t>
-      </w:r>
-      <w:r>
-        <w:rPr>
-          <w:color w:val="A6A6A6" w:themeColor="background1" w:themeShade="A6"/>
-        </w:rPr>
-        <w:t>intergroup contact reduces prejudice (see Pettigrew &amp; Tropp, 2008)</w:t>
-      </w:r>
-      <w:r>
-        <w:rPr>
-          <w:color w:val="A6A6A6" w:themeColor="background1" w:themeShade="A6"/>
-        </w:rPr>
-        <w:t>. Future research should replicate the present research in other research contexts.</w:t>
-      </w:r>
-      <w:r>
-        <w:rPr>
-          <w:color w:val="A6A6A6" w:themeColor="background1" w:themeShade="A6"/>
-        </w:rPr>
-        <w:t xml:space="preserve"> )</w:t>
-      </w:r>
-    </w:p>
-    <w:p>
-      <w:pPr>
-        <w:rPr>
-          <w:color w:val="A6A6A6" w:themeColor="background1" w:themeShade="A6"/>
-        </w:rPr>
-      </w:pPr>
-    </w:p>
-    <w:p/>
-    <w:p/>
-    <w:p>
-      <w:pPr>
-        <w:rPr>
-          <w:i/>
-          <w:color w:val="A6A6A6" w:themeColor="background1" w:themeShade="A6"/>
-        </w:rPr>
-      </w:pPr>
-      <w:r>
-        <w:rPr>
-          <w:i/>
-          <w:color w:val="A6A6A6" w:themeColor="background1" w:themeShade="A6"/>
-        </w:rPr>
-        <w:t xml:space="preserve">The present research was one of few studies in the South Indian context. We found patters of inclusion and exclusion that mapped social divides. For caste, … For religion, … </w:t>
-      </w:r>
-      <w:r>
-        <w:rPr>
-          <w:i/>
-          <w:color w:val="A6A6A6" w:themeColor="background1" w:themeShade="A6"/>
-        </w:rPr>
-        <w:t>Yet, we found that contact can overcome some of these divides, e.g., reducing anti-Dalit discrimination.</w:t>
-      </w:r>
-    </w:p>
-    <w:p>
-      <w:pPr>
-        <w:rPr>
-          <w:i/>
-          <w:color w:val="A6A6A6" w:themeColor="background1" w:themeShade="A6"/>
-        </w:rPr>
-      </w:pPr>
-      <w:r>
-        <w:rPr>
-          <w:i/>
-          <w:color w:val="A6A6A6" w:themeColor="background1" w:themeShade="A6"/>
-        </w:rPr>
-        <w:t>Contrary to past research, neither contact nor more inclusive identities related to social change…</w:t>
-      </w:r>
-      <w:r>
-        <w:rPr>
-          <w:i/>
-          <w:color w:val="A6A6A6" w:themeColor="background1" w:themeShade="A6"/>
-        </w:rPr>
-        <w:t xml:space="preserve"> Why not?</w:t>
-      </w:r>
-    </w:p>
-    <w:p>
-      <w:pPr>
-        <w:rPr>
-          <w:i/>
-          <w:color w:val="A6A6A6" w:themeColor="background1" w:themeShade="A6"/>
-        </w:rPr>
-      </w:pPr>
-      <w:r>
-        <w:rPr>
-          <w:i/>
-          <w:color w:val="A6A6A6" w:themeColor="background1" w:themeShade="A6"/>
-        </w:rPr>
-        <w:t xml:space="preserve">Among disadvantaged groups, the present research found a more complex pattern of inclusion and exclusion. Craig and Richeson (2012) raised the question </w:t>
-      </w:r>
-      <w:r>
-        <w:rPr>
-          <w:i/>
-          <w:color w:val="A6A6A6" w:themeColor="background1" w:themeShade="A6"/>
-        </w:rPr>
-        <w:lastRenderedPageBreak/>
-        <w:t>when members of one disadvantaged group derogate members of another disadvantaged group, and when they instead strive for a coalition.</w:t>
-      </w:r>
-    </w:p>
-    <w:p>
-      <w:pPr>
-        <w:rPr>
-          <w:i/>
-          <w:color w:val="A6A6A6" w:themeColor="background1" w:themeShade="A6"/>
-        </w:rPr>
-      </w:pPr>
-    </w:p>
-    <w:p/>
-    <w:p>
-      <w:pPr>
-        <w:rPr>
-          <w:color w:val="A6A6A6" w:themeColor="background1" w:themeShade="A6"/>
-        </w:rPr>
-      </w:pPr>
-      <w:r>
-        <w:rPr>
-          <w:color w:val="A6A6A6" w:themeColor="background1" w:themeShade="A6"/>
-        </w:rPr>
-        <w:t>At university, Dalit students continue to face interpersonal discrimination,</w:t>
-      </w:r>
-      <w:r>
-        <w:rPr>
-          <w:color w:val="A6A6A6" w:themeColor="background1" w:themeShade="A6"/>
-        </w:rPr>
-        <w:t xml:space="preserve"> </w:t>
-      </w:r>
-      <w:r>
-        <w:rPr>
-          <w:color w:val="A6A6A6" w:themeColor="background1" w:themeShade="A6"/>
-        </w:rPr>
-        <w:t>often based on practices and prejudices surrounding untouchability (</w:t>
-      </w:r>
-      <w:proofErr w:type="spellStart"/>
-      <w:r>
-        <w:rPr>
-          <w:color w:val="A6A6A6" w:themeColor="background1" w:themeShade="A6"/>
-        </w:rPr>
-        <w:t>Pathania</w:t>
-      </w:r>
-      <w:proofErr w:type="spellEnd"/>
-      <w:r>
-        <w:rPr>
-          <w:color w:val="A6A6A6" w:themeColor="background1" w:themeShade="A6"/>
-        </w:rPr>
-        <w:t xml:space="preserve"> &amp; Tierney,</w:t>
-      </w:r>
-      <w:r>
-        <w:rPr>
-          <w:color w:val="A6A6A6" w:themeColor="background1" w:themeShade="A6"/>
-        </w:rPr>
-        <w:t xml:space="preserve"> </w:t>
-      </w:r>
-      <w:r>
-        <w:rPr>
-          <w:color w:val="A6A6A6" w:themeColor="background1" w:themeShade="A6"/>
-        </w:rPr>
-        <w:t>2018). Reducing upper-caste students’ desired social distance could help to lessen that</w:t>
-      </w:r>
-      <w:r>
-        <w:rPr>
-          <w:color w:val="A6A6A6" w:themeColor="background1" w:themeShade="A6"/>
-        </w:rPr>
-        <w:t xml:space="preserve"> </w:t>
-      </w:r>
-      <w:r>
-        <w:rPr>
-          <w:color w:val="A6A6A6" w:themeColor="background1" w:themeShade="A6"/>
-        </w:rPr>
-        <w:t>discrimination. As far as it fosters more inclusive identities, cross-group friendship</w:t>
-      </w:r>
-      <w:r>
-        <w:rPr>
-          <w:color w:val="A6A6A6" w:themeColor="background1" w:themeShade="A6"/>
-        </w:rPr>
-        <w:t xml:space="preserve"> </w:t>
-      </w:r>
-      <w:r>
-        <w:rPr>
-          <w:color w:val="A6A6A6" w:themeColor="background1" w:themeShade="A6"/>
-        </w:rPr>
-        <w:t>thus offers a way to overcome everyday caste discrimination.</w:t>
-      </w:r>
-    </w:p>
-    <w:p>
-      <w:pPr>
-        <w:rPr>
-          <w:color w:val="A6A6A6" w:themeColor="background1" w:themeShade="A6"/>
-        </w:rPr>
-      </w:pPr>
-      <w:r>
-        <w:rPr>
-          <w:color w:val="A6A6A6" w:themeColor="background1" w:themeShade="A6"/>
-        </w:rPr>
-        <w:t>Findings from the present research illuminate how advantaged groups relate to disadvantaged</w:t>
-      </w:r>
-      <w:r>
-        <w:rPr>
-          <w:color w:val="A6A6A6" w:themeColor="background1" w:themeShade="A6"/>
-        </w:rPr>
-        <w:t xml:space="preserve"> </w:t>
-      </w:r>
-      <w:r>
-        <w:rPr>
-          <w:color w:val="A6A6A6" w:themeColor="background1" w:themeShade="A6"/>
-        </w:rPr>
-        <w:t>groups, how disadvantaged groups relate to other disadvantaged groups, and how</w:t>
-      </w:r>
-      <w:r>
-        <w:rPr>
-          <w:color w:val="A6A6A6" w:themeColor="background1" w:themeShade="A6"/>
-        </w:rPr>
-        <w:t xml:space="preserve"> </w:t>
-      </w:r>
-      <w:r>
-        <w:rPr>
-          <w:color w:val="A6A6A6" w:themeColor="background1" w:themeShade="A6"/>
-        </w:rPr>
-        <w:t>disadvantaged groups relate to advantaged groups.</w:t>
-      </w:r>
-    </w:p>
-    <w:p>
-      <w:pPr>
-        <w:rPr>
-          <w:color w:val="A6A6A6" w:themeColor="background1" w:themeShade="A6"/>
-        </w:rPr>
-      </w:pPr>
-      <w:r>
-        <w:rPr>
-          <w:color w:val="A6A6A6" w:themeColor="background1" w:themeShade="A6"/>
-        </w:rPr>
-        <w:t>Among advantaged groups, the present research documented patterns of inclusion</w:t>
-      </w:r>
-      <w:r>
-        <w:rPr>
-          <w:color w:val="A6A6A6" w:themeColor="background1" w:themeShade="A6"/>
-        </w:rPr>
-        <w:t xml:space="preserve"> </w:t>
-      </w:r>
-      <w:r>
-        <w:rPr>
-          <w:color w:val="A6A6A6" w:themeColor="background1" w:themeShade="A6"/>
-        </w:rPr>
-        <w:t>and exclusion that map onto the ideologies described in the introduction. For caste,</w:t>
-      </w:r>
-      <w:r>
-        <w:rPr>
-          <w:color w:val="A6A6A6" w:themeColor="background1" w:themeShade="A6"/>
-        </w:rPr>
-        <w:t xml:space="preserve"> </w:t>
-      </w:r>
-      <w:r>
-        <w:rPr>
-          <w:color w:val="A6A6A6" w:themeColor="background1" w:themeShade="A6"/>
-        </w:rPr>
-        <w:t>Study 4 found that some upper-caste students discriminated against Dalits when defining</w:t>
-      </w:r>
-      <w:r>
-        <w:rPr>
-          <w:color w:val="A6A6A6" w:themeColor="background1" w:themeShade="A6"/>
-        </w:rPr>
-        <w:t xml:space="preserve"> </w:t>
-      </w:r>
-      <w:r>
-        <w:rPr>
-          <w:color w:val="A6A6A6" w:themeColor="background1" w:themeShade="A6"/>
-        </w:rPr>
-        <w:t>their ingroup. Students excluded Dalits, who had historically been affected by untouchability,</w:t>
-      </w:r>
-      <w:r>
-        <w:rPr>
-          <w:color w:val="A6A6A6" w:themeColor="background1" w:themeShade="A6"/>
-        </w:rPr>
-        <w:t xml:space="preserve"> </w:t>
-      </w:r>
-      <w:r>
-        <w:rPr>
-          <w:color w:val="A6A6A6" w:themeColor="background1" w:themeShade="A6"/>
-        </w:rPr>
-        <w:t>but not other disadvantaged caste groups. For religion, Study 4 found that some</w:t>
-      </w:r>
-      <w:r>
-        <w:rPr>
-          <w:color w:val="A6A6A6" w:themeColor="background1" w:themeShade="A6"/>
-        </w:rPr>
-        <w:t xml:space="preserve"> </w:t>
-      </w:r>
-      <w:r>
-        <w:rPr>
-          <w:color w:val="A6A6A6" w:themeColor="background1" w:themeShade="A6"/>
-        </w:rPr>
-        <w:t>students discriminated against Muslims when defining their ingroup. As discu</w:t>
-      </w:r>
-      <w:r>
-        <w:rPr>
-          <w:color w:val="A6A6A6" w:themeColor="background1" w:themeShade="A6"/>
-        </w:rPr>
-        <w:t>s</w:t>
-      </w:r>
-      <w:r>
-        <w:rPr>
-          <w:color w:val="A6A6A6" w:themeColor="background1" w:themeShade="A6"/>
-        </w:rPr>
-        <w:t>sed, this</w:t>
-      </w:r>
-      <w:r>
-        <w:rPr>
-          <w:color w:val="A6A6A6" w:themeColor="background1" w:themeShade="A6"/>
-        </w:rPr>
-        <w:t xml:space="preserve"> </w:t>
-      </w:r>
-      <w:r>
-        <w:rPr>
-          <w:color w:val="A6A6A6" w:themeColor="background1" w:themeShade="A6"/>
-        </w:rPr>
-        <w:t>suggests that some students endorse a form</w:t>
-      </w:r>
-      <w:r>
-        <w:rPr>
-          <w:color w:val="A6A6A6" w:themeColor="background1" w:themeShade="A6"/>
-        </w:rPr>
-        <w:t xml:space="preserve"> </w:t>
-      </w:r>
-      <w:r>
-        <w:rPr>
-          <w:color w:val="A6A6A6" w:themeColor="background1" w:themeShade="A6"/>
-        </w:rPr>
-        <w:t>of exclusionary</w:t>
-      </w:r>
-      <w:r>
-        <w:rPr>
-          <w:color w:val="A6A6A6" w:themeColor="background1" w:themeShade="A6"/>
-        </w:rPr>
-        <w:t xml:space="preserve"> </w:t>
-      </w:r>
-      <w:r>
-        <w:rPr>
-          <w:color w:val="A6A6A6" w:themeColor="background1" w:themeShade="A6"/>
-        </w:rPr>
-        <w:t>Hindu nationalism (Hindutva).</w:t>
-      </w:r>
-      <w:r>
-        <w:rPr>
-          <w:color w:val="A6A6A6" w:themeColor="background1" w:themeShade="A6"/>
-        </w:rPr>
-        <w:t xml:space="preserve"> </w:t>
-      </w:r>
-    </w:p>
-    <w:p>
-      <w:pPr>
-        <w:rPr>
-          <w:color w:val="A6A6A6" w:themeColor="background1" w:themeShade="A6"/>
-        </w:rPr>
-      </w:pPr>
-      <w:r>
-        <w:rPr>
-          <w:color w:val="A6A6A6" w:themeColor="background1" w:themeShade="A6"/>
-        </w:rPr>
-        <w:t>Beyond ideology, the hierarchy-attenuating institution (Pratto et al., 2006) of reservation</w:t>
-      </w:r>
-      <w:r>
-        <w:rPr>
-          <w:color w:val="A6A6A6" w:themeColor="background1" w:themeShade="A6"/>
-        </w:rPr>
-        <w:t xml:space="preserve"> </w:t>
-      </w:r>
-      <w:r>
-        <w:rPr>
-          <w:color w:val="A6A6A6" w:themeColor="background1" w:themeShade="A6"/>
-        </w:rPr>
-        <w:t>likely shaped advantaged-group</w:t>
-      </w:r>
-      <w:r>
-        <w:rPr>
-          <w:color w:val="A6A6A6" w:themeColor="background1" w:themeShade="A6"/>
-        </w:rPr>
-        <w:t xml:space="preserve"> </w:t>
-      </w:r>
-      <w:r>
-        <w:rPr>
-          <w:color w:val="A6A6A6" w:themeColor="background1" w:themeShade="A6"/>
-        </w:rPr>
-        <w:t>members’ ingroup construals. On the one hand,</w:t>
-      </w:r>
-      <w:r>
-        <w:rPr>
-          <w:color w:val="A6A6A6" w:themeColor="background1" w:themeShade="A6"/>
-        </w:rPr>
-        <w:t xml:space="preserve"> </w:t>
-      </w:r>
-      <w:r>
-        <w:rPr>
-          <w:color w:val="A6A6A6" w:themeColor="background1" w:themeShade="A6"/>
-        </w:rPr>
-        <w:t>reservations (e.g., in higher education) give advantaged-group members opportunities</w:t>
-      </w:r>
-      <w:r>
-        <w:rPr>
-          <w:color w:val="A6A6A6" w:themeColor="background1" w:themeShade="A6"/>
-        </w:rPr>
-        <w:t xml:space="preserve"> </w:t>
-      </w:r>
-      <w:r>
-        <w:rPr>
-          <w:color w:val="A6A6A6" w:themeColor="background1" w:themeShade="A6"/>
-        </w:rPr>
-        <w:t>for intergroup contact. As far as these opportunities result in cross-group friendships,</w:t>
-      </w:r>
-      <w:r>
-        <w:rPr>
-          <w:color w:val="A6A6A6" w:themeColor="background1" w:themeShade="A6"/>
-        </w:rPr>
-        <w:t xml:space="preserve"> </w:t>
-      </w:r>
-      <w:r>
-        <w:rPr>
-          <w:color w:val="A6A6A6" w:themeColor="background1" w:themeShade="A6"/>
-        </w:rPr>
-        <w:t>reservations could help overcome exclusionary ingroup construals. On the other hand,</w:t>
-      </w:r>
-      <w:r>
-        <w:rPr>
-          <w:color w:val="A6A6A6" w:themeColor="background1" w:themeShade="A6"/>
-        </w:rPr>
-        <w:t xml:space="preserve"> </w:t>
-      </w:r>
-      <w:r>
-        <w:rPr>
-          <w:color w:val="A6A6A6" w:themeColor="background1" w:themeShade="A6"/>
-        </w:rPr>
-        <w:t>reservations could give rise to caste-based resentment. As far as advantaged-group members</w:t>
-      </w:r>
-      <w:r>
-        <w:rPr>
-          <w:color w:val="A6A6A6" w:themeColor="background1" w:themeShade="A6"/>
-        </w:rPr>
-        <w:t xml:space="preserve"> </w:t>
-      </w:r>
-      <w:r>
-        <w:rPr>
-          <w:color w:val="A6A6A6" w:themeColor="background1" w:themeShade="A6"/>
-        </w:rPr>
-        <w:t xml:space="preserve">perceive themselves as unfairly disadvantaged </w:t>
-      </w:r>
-      <w:bookmarkStart w:id="18" w:name="_Hlk524527735"/>
-      <w:r>
-        <w:rPr>
-          <w:color w:val="A6A6A6" w:themeColor="background1" w:themeShade="A6"/>
-        </w:rPr>
-        <w:t>(see Norton &amp; Sommers, 2011)</w:t>
-      </w:r>
-      <w:bookmarkEnd w:id="18"/>
-      <w:r>
-        <w:rPr>
-          <w:color w:val="A6A6A6" w:themeColor="background1" w:themeShade="A6"/>
-        </w:rPr>
-        <w:t>, they</w:t>
-      </w:r>
-      <w:r>
-        <w:rPr>
-          <w:color w:val="A6A6A6" w:themeColor="background1" w:themeShade="A6"/>
-        </w:rPr>
-        <w:t xml:space="preserve"> </w:t>
-      </w:r>
-      <w:r>
-        <w:rPr>
-          <w:color w:val="A6A6A6" w:themeColor="background1" w:themeShade="A6"/>
-        </w:rPr>
-        <w:t>could adopt narrower ingroup construal in response to reservations. Future research</w:t>
-      </w:r>
-      <w:r>
-        <w:rPr>
-          <w:color w:val="A6A6A6" w:themeColor="background1" w:themeShade="A6"/>
-        </w:rPr>
-        <w:t xml:space="preserve"> </w:t>
-      </w:r>
-      <w:r>
-        <w:rPr>
-          <w:color w:val="A6A6A6" w:themeColor="background1" w:themeShade="A6"/>
-        </w:rPr>
-        <w:t>should examine how experiences with reservations (e.g., being rejected from</w:t>
-      </w:r>
-      <w:r>
-        <w:rPr>
-          <w:color w:val="A6A6A6" w:themeColor="background1" w:themeShade="A6"/>
-        </w:rPr>
-        <w:t xml:space="preserve"> </w:t>
-      </w:r>
-      <w:r>
-        <w:rPr>
-          <w:color w:val="A6A6A6" w:themeColor="background1" w:themeShade="A6"/>
-        </w:rPr>
-        <w:t>a prestigious</w:t>
-      </w:r>
-      <w:r>
-        <w:rPr>
-          <w:color w:val="A6A6A6" w:themeColor="background1" w:themeShade="A6"/>
-        </w:rPr>
-        <w:t xml:space="preserve"> </w:t>
-      </w:r>
-      <w:r>
-        <w:rPr>
-          <w:color w:val="A6A6A6" w:themeColor="background1" w:themeShade="A6"/>
-        </w:rPr>
-        <w:t>university) and perceptions of affirmative action (e.g., as ‘reverse discrimination’) shape</w:t>
-      </w:r>
-      <w:r>
-        <w:rPr>
-          <w:color w:val="A6A6A6" w:themeColor="background1" w:themeShade="A6"/>
-        </w:rPr>
-        <w:t xml:space="preserve"> </w:t>
-      </w:r>
-      <w:r>
-        <w:rPr>
-          <w:color w:val="A6A6A6" w:themeColor="background1" w:themeShade="A6"/>
-        </w:rPr>
-        <w:t>ingroup construals in advantaged groups.</w:t>
-      </w:r>
-    </w:p>
-    <w:p>
-      <w:pPr>
-        <w:rPr>
-          <w:color w:val="A6A6A6" w:themeColor="background1" w:themeShade="A6"/>
-        </w:rPr>
-      </w:pPr>
-      <w:bookmarkStart w:id="19" w:name="_Hlk524447683"/>
-      <w:r>
-        <w:rPr>
-          <w:color w:val="A6A6A6" w:themeColor="background1" w:themeShade="A6"/>
-        </w:rPr>
-        <w:t>Among disadvantaged groups, the present research found a</w:t>
-      </w:r>
-      <w:r>
-        <w:rPr>
-          <w:color w:val="A6A6A6" w:themeColor="background1" w:themeShade="A6"/>
-        </w:rPr>
-        <w:t xml:space="preserve"> </w:t>
-      </w:r>
-      <w:r>
-        <w:rPr>
-          <w:color w:val="A6A6A6" w:themeColor="background1" w:themeShade="A6"/>
-        </w:rPr>
-        <w:t>more complex pattern</w:t>
-      </w:r>
-      <w:r>
-        <w:rPr>
-          <w:color w:val="A6A6A6" w:themeColor="background1" w:themeShade="A6"/>
-        </w:rPr>
-        <w:t xml:space="preserve"> </w:t>
-      </w:r>
-      <w:r>
-        <w:rPr>
-          <w:color w:val="A6A6A6" w:themeColor="background1" w:themeShade="A6"/>
-        </w:rPr>
-        <w:t xml:space="preserve">of inclusion and exclusion. </w:t>
-      </w:r>
-      <w:bookmarkEnd w:id="19"/>
-      <w:r>
-        <w:rPr>
-          <w:color w:val="A6A6A6" w:themeColor="background1" w:themeShade="A6"/>
-        </w:rPr>
-        <w:t>Craig and Richeson (2012) raised the question when members</w:t>
-      </w:r>
-      <w:r>
-        <w:rPr>
-          <w:color w:val="A6A6A6" w:themeColor="background1" w:themeShade="A6"/>
-        </w:rPr>
-        <w:t xml:space="preserve"> </w:t>
-      </w:r>
-      <w:r>
-        <w:rPr>
-          <w:color w:val="A6A6A6" w:themeColor="background1" w:themeShade="A6"/>
-        </w:rPr>
-        <w:t>of one disadvantaged group derogate</w:t>
-      </w:r>
-      <w:r>
-        <w:rPr>
-          <w:color w:val="A6A6A6" w:themeColor="background1" w:themeShade="A6"/>
-        </w:rPr>
-        <w:t xml:space="preserve"> </w:t>
-      </w:r>
-      <w:r>
-        <w:rPr>
-          <w:color w:val="A6A6A6" w:themeColor="background1" w:themeShade="A6"/>
-        </w:rPr>
-        <w:t>members of another disadvantaged group, and when</w:t>
-      </w:r>
-      <w:r>
-        <w:rPr>
-          <w:color w:val="A6A6A6" w:themeColor="background1" w:themeShade="A6"/>
-        </w:rPr>
-        <w:t xml:space="preserve"> </w:t>
-      </w:r>
-      <w:r>
-        <w:rPr>
-          <w:color w:val="A6A6A6" w:themeColor="background1" w:themeShade="A6"/>
-        </w:rPr>
-        <w:t>they instead strive for a coalition. Studying Black–Latino relations in the United States,</w:t>
-      </w:r>
-      <w:r>
-        <w:rPr>
-          <w:color w:val="A6A6A6" w:themeColor="background1" w:themeShade="A6"/>
-        </w:rPr>
-        <w:t xml:space="preserve"> </w:t>
-      </w:r>
-      <w:r>
-        <w:rPr>
-          <w:color w:val="A6A6A6" w:themeColor="background1" w:themeShade="A6"/>
-        </w:rPr>
-        <w:t xml:space="preserve">the researchers found that </w:t>
-      </w:r>
-      <w:r>
-        <w:rPr>
-          <w:color w:val="A6A6A6" w:themeColor="background1" w:themeShade="A6"/>
-        </w:rPr>
-        <w:lastRenderedPageBreak/>
-        <w:t>making discrimination against the ingroup salient decreased</w:t>
-      </w:r>
-      <w:r>
-        <w:rPr>
-          <w:color w:val="A6A6A6" w:themeColor="background1" w:themeShade="A6"/>
-        </w:rPr>
-        <w:t xml:space="preserve"> </w:t>
-      </w:r>
-      <w:r>
-        <w:rPr>
-          <w:color w:val="A6A6A6" w:themeColor="background1" w:themeShade="A6"/>
-        </w:rPr>
-        <w:t>derogation of a disadvantaged outgroup. In contrast, Study 4 found that students from</w:t>
-      </w:r>
-      <w:r>
-        <w:rPr>
-          <w:color w:val="A6A6A6" w:themeColor="background1" w:themeShade="A6"/>
-        </w:rPr>
-        <w:t xml:space="preserve"> </w:t>
-      </w:r>
-      <w:r>
-        <w:rPr>
-          <w:color w:val="A6A6A6" w:themeColor="background1" w:themeShade="A6"/>
-        </w:rPr>
-        <w:t>Other Backward Classes tended to exclude Scheduled Castes and Scheduled Tribes from</w:t>
-      </w:r>
-      <w:r>
-        <w:rPr>
-          <w:color w:val="A6A6A6" w:themeColor="background1" w:themeShade="A6"/>
-        </w:rPr>
-        <w:t xml:space="preserve"> </w:t>
-      </w:r>
-      <w:r>
-        <w:rPr>
-          <w:color w:val="A6A6A6" w:themeColor="background1" w:themeShade="A6"/>
-        </w:rPr>
-        <w:t>their ingroup. Indeed, Other Backward Class students’ responses did not differ from</w:t>
-      </w:r>
-      <w:r>
-        <w:rPr>
-          <w:color w:val="A6A6A6" w:themeColor="background1" w:themeShade="A6"/>
-        </w:rPr>
-        <w:t xml:space="preserve"> </w:t>
-      </w:r>
-      <w:r>
-        <w:rPr>
-          <w:color w:val="A6A6A6" w:themeColor="background1" w:themeShade="A6"/>
-        </w:rPr>
-        <w:t>General Merit students’. Other Backward Classes occupy an intermediate position in the</w:t>
-      </w:r>
-      <w:r>
-        <w:rPr>
-          <w:color w:val="A6A6A6" w:themeColor="background1" w:themeShade="A6"/>
-        </w:rPr>
-        <w:t xml:space="preserve"> </w:t>
-      </w:r>
-      <w:r>
-        <w:rPr>
-          <w:color w:val="A6A6A6" w:themeColor="background1" w:themeShade="A6"/>
-        </w:rPr>
-        <w:t>caste hierarchy—below general castes, but above the ‘line of pollution’. Seeing Scheduled</w:t>
-      </w:r>
-      <w:r>
-        <w:rPr>
-          <w:color w:val="A6A6A6" w:themeColor="background1" w:themeShade="A6"/>
-        </w:rPr>
-        <w:t xml:space="preserve"> </w:t>
-      </w:r>
-      <w:r>
-        <w:rPr>
-          <w:color w:val="A6A6A6" w:themeColor="background1" w:themeShade="A6"/>
-        </w:rPr>
-        <w:t>Caste / Scheduled Tribe targets in the crossed-categorisation task could remind Other</w:t>
-      </w:r>
-      <w:r>
-        <w:rPr>
-          <w:color w:val="A6A6A6" w:themeColor="background1" w:themeShade="A6"/>
-        </w:rPr>
-        <w:t xml:space="preserve"> </w:t>
-      </w:r>
-      <w:r>
-        <w:rPr>
-          <w:color w:val="A6A6A6" w:themeColor="background1" w:themeShade="A6"/>
-        </w:rPr>
-        <w:t>Backward Class participants that their group also faces discrimination. Recognising this</w:t>
-      </w:r>
-      <w:r>
-        <w:rPr>
-          <w:color w:val="A6A6A6" w:themeColor="background1" w:themeShade="A6"/>
-        </w:rPr>
-        <w:t xml:space="preserve"> </w:t>
-      </w:r>
-      <w:r>
-        <w:rPr>
-          <w:color w:val="A6A6A6" w:themeColor="background1" w:themeShade="A6"/>
-        </w:rPr>
-        <w:t>disadvantage could pose a threat to Other Backward Class participants’ social identity</w:t>
-      </w:r>
-      <w:r>
-        <w:rPr>
-          <w:color w:val="A6A6A6" w:themeColor="background1" w:themeShade="A6"/>
-        </w:rPr>
-        <w:t xml:space="preserve"> </w:t>
-      </w:r>
-      <w:r>
-        <w:rPr>
-          <w:color w:val="A6A6A6" w:themeColor="background1" w:themeShade="A6"/>
-        </w:rPr>
-        <w:t xml:space="preserve">(see Branscombe, </w:t>
-      </w:r>
-      <w:proofErr w:type="spellStart"/>
-      <w:r>
-        <w:rPr>
-          <w:color w:val="A6A6A6" w:themeColor="background1" w:themeShade="A6"/>
-        </w:rPr>
-        <w:t>Ellemers</w:t>
-      </w:r>
-      <w:proofErr w:type="spellEnd"/>
-      <w:r>
-        <w:rPr>
-          <w:color w:val="A6A6A6" w:themeColor="background1" w:themeShade="A6"/>
-        </w:rPr>
-        <w:t>, Spears &amp; Doosje, 1999; Craig &amp; Richeson, 2012). Excluding</w:t>
-      </w:r>
-      <w:r>
-        <w:rPr>
-          <w:color w:val="A6A6A6" w:themeColor="background1" w:themeShade="A6"/>
-        </w:rPr>
-        <w:t xml:space="preserve"> </w:t>
-      </w:r>
-      <w:r>
-        <w:rPr>
-          <w:color w:val="A6A6A6" w:themeColor="background1" w:themeShade="A6"/>
-        </w:rPr>
-        <w:t>the lower-status outgroup could alleviate this threat. However, Study 4 also found that</w:t>
-      </w:r>
-      <w:r>
-        <w:rPr>
-          <w:color w:val="A6A6A6" w:themeColor="background1" w:themeShade="A6"/>
-        </w:rPr>
-        <w:t xml:space="preserve"> </w:t>
-      </w:r>
-      <w:r>
-        <w:rPr>
-          <w:color w:val="A6A6A6" w:themeColor="background1" w:themeShade="A6"/>
-        </w:rPr>
-        <w:t>cross-group friendship was associated with Other Backward Class students including</w:t>
-      </w:r>
-      <w:r>
-        <w:rPr>
-          <w:color w:val="A6A6A6" w:themeColor="background1" w:themeShade="A6"/>
-        </w:rPr>
-        <w:t xml:space="preserve"> </w:t>
-      </w:r>
-      <w:r>
-        <w:rPr>
-          <w:color w:val="A6A6A6" w:themeColor="background1" w:themeShade="A6"/>
-        </w:rPr>
-        <w:t>Scheduled Caste / Scheduled Tribe students in their ingroup.</w:t>
-      </w:r>
-      <w:r>
-        <w:rPr>
-          <w:color w:val="A6A6A6" w:themeColor="background1" w:themeShade="A6"/>
-        </w:rPr>
-        <w:t xml:space="preserve"> </w:t>
-      </w:r>
-      <w:r>
-        <w:rPr>
-          <w:color w:val="A6A6A6" w:themeColor="background1" w:themeShade="A6"/>
-        </w:rPr>
-        <w:t>This shows that intergroup</w:t>
-      </w:r>
-      <w:r>
-        <w:rPr>
-          <w:color w:val="A6A6A6" w:themeColor="background1" w:themeShade="A6"/>
-        </w:rPr>
-        <w:t xml:space="preserve"> </w:t>
-      </w:r>
-      <w:r>
-        <w:rPr>
-          <w:color w:val="A6A6A6" w:themeColor="background1" w:themeShade="A6"/>
-        </w:rPr>
-        <w:t>contact could unite disadvantaged groups.</w:t>
-      </w:r>
-      <w:r>
-        <w:rPr>
-          <w:color w:val="A6A6A6" w:themeColor="background1" w:themeShade="A6"/>
-        </w:rPr>
-        <w:t xml:space="preserve"> </w:t>
-      </w:r>
-    </w:p>
-    <w:p>
-      <w:pPr>
-        <w:rPr>
-          <w:color w:val="A6A6A6" w:themeColor="background1" w:themeShade="A6"/>
-        </w:rPr>
-      </w:pPr>
-      <w:r>
-        <w:rPr>
-          <w:color w:val="A6A6A6" w:themeColor="background1" w:themeShade="A6"/>
-        </w:rPr>
-        <w:t>Study 4 found neither intergroup contact nor more inclusive identities to</w:t>
-      </w:r>
-      <w:r>
-        <w:rPr>
-          <w:color w:val="A6A6A6" w:themeColor="background1" w:themeShade="A6"/>
-        </w:rPr>
-        <w:t xml:space="preserve"> </w:t>
-      </w:r>
-      <w:r>
-        <w:rPr>
-          <w:color w:val="A6A6A6" w:themeColor="background1" w:themeShade="A6"/>
-        </w:rPr>
-        <w:t>be associated with support for or opposition to social change.</w:t>
-      </w:r>
-      <w:r>
-        <w:rPr>
-          <w:color w:val="A6A6A6" w:themeColor="background1" w:themeShade="A6"/>
-        </w:rPr>
-        <w:t xml:space="preserve"> </w:t>
-      </w:r>
-      <w:r>
-        <w:rPr>
-          <w:color w:val="A6A6A6" w:themeColor="background1" w:themeShade="A6"/>
-        </w:rPr>
-        <w:t>Study 4 examined whether positive and negative contact, respectively, decreases</w:t>
-      </w:r>
-      <w:r>
-        <w:rPr>
-          <w:color w:val="A6A6A6" w:themeColor="background1" w:themeShade="A6"/>
-        </w:rPr>
-        <w:t xml:space="preserve"> </w:t>
-      </w:r>
-      <w:r>
-        <w:rPr>
-          <w:color w:val="A6A6A6" w:themeColor="background1" w:themeShade="A6"/>
-        </w:rPr>
-        <w:t>and increases support for policies benefiting one’s disadvantaged ingroup. Contrary to</w:t>
-      </w:r>
-      <w:r>
-        <w:rPr>
-          <w:color w:val="A6A6A6" w:themeColor="background1" w:themeShade="A6"/>
-        </w:rPr>
-        <w:t xml:space="preserve"> </w:t>
-      </w:r>
-      <w:r>
-        <w:rPr>
-          <w:color w:val="A6A6A6" w:themeColor="background1" w:themeShade="A6"/>
-        </w:rPr>
-        <w:t>the demobilisation hypothesis, positive contact was not associated with (less) support for</w:t>
-      </w:r>
-      <w:r>
-        <w:rPr>
-          <w:color w:val="A6A6A6" w:themeColor="background1" w:themeShade="A6"/>
-        </w:rPr>
-        <w:t xml:space="preserve"> </w:t>
-      </w:r>
-      <w:r>
-        <w:rPr>
-          <w:color w:val="A6A6A6" w:themeColor="background1" w:themeShade="A6"/>
-        </w:rPr>
-        <w:t>reservation policies. Contrary to the mobilisation hypothesis, negative contact was not</w:t>
-      </w:r>
-      <w:r>
-        <w:rPr>
-          <w:color w:val="A6A6A6" w:themeColor="background1" w:themeShade="A6"/>
-        </w:rPr>
-        <w:t xml:space="preserve"> </w:t>
-      </w:r>
-      <w:r>
-        <w:rPr>
-          <w:color w:val="A6A6A6" w:themeColor="background1" w:themeShade="A6"/>
-        </w:rPr>
-        <w:t>associated with (more) support for reservation policies. Study 4 thus contradicted both</w:t>
-      </w:r>
-      <w:r>
-        <w:rPr>
-          <w:color w:val="A6A6A6" w:themeColor="background1" w:themeShade="A6"/>
-        </w:rPr>
-        <w:t xml:space="preserve"> </w:t>
-      </w:r>
-      <w:r>
-        <w:rPr>
-          <w:color w:val="A6A6A6" w:themeColor="background1" w:themeShade="A6"/>
-        </w:rPr>
-        <w:t>prior research (e.g., Cakal et al., 2011, Study 1) and conclusions drawn from Studies 1a and</w:t>
-      </w:r>
-      <w:r>
-        <w:rPr>
-          <w:color w:val="A6A6A6" w:themeColor="background1" w:themeShade="A6"/>
-        </w:rPr>
-        <w:t xml:space="preserve"> </w:t>
-      </w:r>
-      <w:r>
-        <w:rPr>
-          <w:color w:val="A6A6A6" w:themeColor="background1" w:themeShade="A6"/>
-        </w:rPr>
-        <w:t xml:space="preserve">3a. </w:t>
-      </w:r>
-    </w:p>
-    <w:p>
-      <w:pPr>
-        <w:rPr>
-          <w:color w:val="A6A6A6" w:themeColor="background1" w:themeShade="A6"/>
-        </w:rPr>
-      </w:pPr>
-      <w:r>
-        <w:rPr>
-          <w:color w:val="A6A6A6" w:themeColor="background1" w:themeShade="A6"/>
-        </w:rPr>
-        <w:t>I suggest that features of the participants’ situation may explain this discrepancy. First,</w:t>
-      </w:r>
-      <w:r>
-        <w:rPr>
-          <w:color w:val="A6A6A6" w:themeColor="background1" w:themeShade="A6"/>
-        </w:rPr>
-        <w:t xml:space="preserve"> </w:t>
-      </w:r>
-      <w:r>
-        <w:rPr>
-          <w:color w:val="A6A6A6" w:themeColor="background1" w:themeShade="A6"/>
-        </w:rPr>
-        <w:t>Scheduled Caste / Scheduled Tribe and Other Backward Class students have personally</w:t>
-      </w:r>
-      <w:r>
-        <w:rPr>
-          <w:color w:val="A6A6A6" w:themeColor="background1" w:themeShade="A6"/>
-        </w:rPr>
-        <w:t xml:space="preserve"> </w:t>
-      </w:r>
-      <w:r>
-        <w:rPr>
-          <w:color w:val="A6A6A6" w:themeColor="background1" w:themeShade="A6"/>
-        </w:rPr>
-        <w:t>experienced how reservation policies can help them to get admitted into state-funded</w:t>
-      </w:r>
-      <w:r>
-        <w:rPr>
-          <w:color w:val="A6A6A6" w:themeColor="background1" w:themeShade="A6"/>
-        </w:rPr>
-        <w:t xml:space="preserve"> </w:t>
-      </w:r>
-      <w:r>
-        <w:rPr>
-          <w:color w:val="A6A6A6" w:themeColor="background1" w:themeShade="A6"/>
-        </w:rPr>
-        <w:t>universities. Unlike LGBT activism, the impact of reservation policies seems immediate</w:t>
-      </w:r>
-      <w:r>
-        <w:rPr>
-          <w:color w:val="A6A6A6" w:themeColor="background1" w:themeShade="A6"/>
-        </w:rPr>
-        <w:t xml:space="preserve"> </w:t>
-      </w:r>
-      <w:r>
-        <w:rPr>
-          <w:color w:val="A6A6A6" w:themeColor="background1" w:themeShade="A6"/>
-        </w:rPr>
-        <w:t>and concrete rather than distant and vague. Second, Scheduled Caste / Scheduled Tribe</w:t>
-      </w:r>
-      <w:r>
-        <w:rPr>
-          <w:color w:val="A6A6A6" w:themeColor="background1" w:themeShade="A6"/>
-        </w:rPr>
-        <w:t xml:space="preserve"> </w:t>
-      </w:r>
-      <w:r>
-        <w:rPr>
-          <w:color w:val="A6A6A6" w:themeColor="background1" w:themeShade="A6"/>
-        </w:rPr>
-        <w:t>and Other Backward Class students answered questions about perceived discrimination</w:t>
-      </w:r>
-      <w:r>
-        <w:rPr>
-          <w:color w:val="A6A6A6" w:themeColor="background1" w:themeShade="A6"/>
-        </w:rPr>
-        <w:t xml:space="preserve"> </w:t>
-      </w:r>
-      <w:r>
-        <w:rPr>
-          <w:color w:val="A6A6A6" w:themeColor="background1" w:themeShade="A6"/>
-        </w:rPr>
-        <w:t>and policy support while being reminded of their reservation status. Unlike sexual orientation,</w:t>
-      </w:r>
-      <w:r>
-        <w:rPr>
-          <w:color w:val="A6A6A6" w:themeColor="background1" w:themeShade="A6"/>
-        </w:rPr>
-        <w:t xml:space="preserve"> </w:t>
-      </w:r>
-      <w:r>
-        <w:rPr>
-          <w:color w:val="A6A6A6" w:themeColor="background1" w:themeShade="A6"/>
-        </w:rPr>
-        <w:t>reservation status is an administrative category defined by historical inequalities.</w:t>
-      </w:r>
-      <w:r>
-        <w:rPr>
-          <w:color w:val="A6A6A6" w:themeColor="background1" w:themeShade="A6"/>
-        </w:rPr>
-        <w:t xml:space="preserve"> </w:t>
-      </w:r>
-      <w:r>
-        <w:rPr>
-          <w:color w:val="A6A6A6" w:themeColor="background1" w:themeShade="A6"/>
-        </w:rPr>
-        <w:t>Together, these features make for a “strong situation” (Mischel, 1977) in which situational</w:t>
-      </w:r>
-      <w:r>
-        <w:rPr>
-          <w:color w:val="A6A6A6" w:themeColor="background1" w:themeShade="A6"/>
-        </w:rPr>
-        <w:t xml:space="preserve"> </w:t>
-      </w:r>
-      <w:r>
-        <w:rPr>
-          <w:color w:val="A6A6A6" w:themeColor="background1" w:themeShade="A6"/>
-        </w:rPr>
-        <w:t>features limit the influence of individual differences. This may explain why individual</w:t>
-      </w:r>
-      <w:r>
-        <w:rPr>
-          <w:color w:val="A6A6A6" w:themeColor="background1" w:themeShade="A6"/>
-        </w:rPr>
-        <w:t xml:space="preserve"> </w:t>
-      </w:r>
-      <w:r>
-        <w:rPr>
-          <w:color w:val="A6A6A6" w:themeColor="background1" w:themeShade="A6"/>
-        </w:rPr>
-        <w:t>differences in contact experiences did not relate to support for reservation policies in</w:t>
-      </w:r>
-      <w:r>
-        <w:rPr>
-          <w:color w:val="A6A6A6" w:themeColor="background1" w:themeShade="A6"/>
-        </w:rPr>
-        <w:t xml:space="preserve"> </w:t>
-      </w:r>
-      <w:r>
-        <w:rPr>
-          <w:color w:val="A6A6A6" w:themeColor="background1" w:themeShade="A6"/>
-        </w:rPr>
-        <w:t>Study 4.</w:t>
-      </w:r>
-      <w:r>
-        <w:rPr>
-          <w:color w:val="A6A6A6" w:themeColor="background1" w:themeShade="A6"/>
-        </w:rPr>
-        <w:t xml:space="preserve"> </w:t>
-      </w:r>
-    </w:p>
-    <w:p>
-      <w:pPr>
-        <w:rPr>
-          <w:color w:val="A6A6A6" w:themeColor="background1" w:themeShade="A6"/>
-        </w:rPr>
-      </w:pPr>
-      <w:r>
-        <w:rPr>
-          <w:color w:val="A6A6A6" w:themeColor="background1" w:themeShade="A6"/>
-        </w:rPr>
-        <w:lastRenderedPageBreak/>
-        <w:t>Study 4 examined whether cross-group friendship and negative contact, respectively,</w:t>
-      </w:r>
-      <w:r>
-        <w:rPr>
-          <w:color w:val="A6A6A6" w:themeColor="background1" w:themeShade="A6"/>
-        </w:rPr>
-        <w:t xml:space="preserve"> </w:t>
-      </w:r>
-      <w:r>
-        <w:rPr>
-          <w:color w:val="A6A6A6" w:themeColor="background1" w:themeShade="A6"/>
-        </w:rPr>
-        <w:t>increases and decreases support for policies benefiting a disadvantaged outgroup.</w:t>
-      </w:r>
-      <w:r>
-        <w:rPr>
-          <w:color w:val="A6A6A6" w:themeColor="background1" w:themeShade="A6"/>
-        </w:rPr>
-        <w:t xml:space="preserve"> </w:t>
-      </w:r>
-      <w:r>
-        <w:rPr>
-          <w:color w:val="A6A6A6" w:themeColor="background1" w:themeShade="A6"/>
-        </w:rPr>
-        <w:t>Contrary to the solidarity hypothesis, friendship with people from Scheduled Caste /</w:t>
-      </w:r>
-      <w:r>
-        <w:rPr>
-          <w:color w:val="A6A6A6" w:themeColor="background1" w:themeShade="A6"/>
-        </w:rPr>
-        <w:t xml:space="preserve"> </w:t>
-      </w:r>
-      <w:r>
-        <w:rPr>
-          <w:color w:val="A6A6A6" w:themeColor="background1" w:themeShade="A6"/>
-        </w:rPr>
-        <w:t>Scheduled Tribe and Other Backward Class backgrounds was not associated with (more)</w:t>
-      </w:r>
-      <w:r>
-        <w:rPr>
-          <w:color w:val="A6A6A6" w:themeColor="background1" w:themeShade="A6"/>
-        </w:rPr>
-        <w:t xml:space="preserve"> </w:t>
-      </w:r>
-      <w:r>
-        <w:rPr>
-          <w:color w:val="A6A6A6" w:themeColor="background1" w:themeShade="A6"/>
-        </w:rPr>
-        <w:t>support for reservation policies among General Merit participants. Likewise, negative</w:t>
-      </w:r>
-      <w:r>
-        <w:rPr>
-          <w:color w:val="A6A6A6" w:themeColor="background1" w:themeShade="A6"/>
-        </w:rPr>
-        <w:t xml:space="preserve"> </w:t>
-      </w:r>
-      <w:r>
-        <w:rPr>
-          <w:color w:val="A6A6A6" w:themeColor="background1" w:themeShade="A6"/>
-        </w:rPr>
-        <w:t>contact was not associated with (less) support for reservation policies. Study 4 thus contradicted</w:t>
-      </w:r>
-      <w:r>
-        <w:rPr>
-          <w:color w:val="A6A6A6" w:themeColor="background1" w:themeShade="A6"/>
-        </w:rPr>
-        <w:t xml:space="preserve"> </w:t>
-      </w:r>
-      <w:r>
-        <w:rPr>
-          <w:color w:val="A6A6A6" w:themeColor="background1" w:themeShade="A6"/>
-        </w:rPr>
-        <w:t>both prior research (e.g., Cakal et al., 2011, Study 2) and findings from Studies 1b</w:t>
-      </w:r>
-      <w:r>
-        <w:rPr>
-          <w:color w:val="A6A6A6" w:themeColor="background1" w:themeShade="A6"/>
-        </w:rPr>
-        <w:t xml:space="preserve"> </w:t>
-      </w:r>
-      <w:r>
-        <w:rPr>
-          <w:color w:val="A6A6A6" w:themeColor="background1" w:themeShade="A6"/>
-        </w:rPr>
-        <w:t>and 3b. Again, I suggest that social context may explain this discrepancy. Like Scheduled</w:t>
-      </w:r>
-      <w:r>
-        <w:rPr>
-          <w:color w:val="A6A6A6" w:themeColor="background1" w:themeShade="A6"/>
-        </w:rPr>
-        <w:t xml:space="preserve"> </w:t>
-      </w:r>
-      <w:r>
-        <w:rPr>
-          <w:color w:val="A6A6A6" w:themeColor="background1" w:themeShade="A6"/>
-        </w:rPr>
-        <w:t>Caste / Scheduled Tribe and Other Backward Class students, General Merit students</w:t>
-      </w:r>
-      <w:r>
-        <w:rPr>
-          <w:color w:val="A6A6A6" w:themeColor="background1" w:themeShade="A6"/>
-        </w:rPr>
-        <w:t xml:space="preserve"> </w:t>
-      </w:r>
-      <w:r>
-        <w:rPr>
-          <w:color w:val="A6A6A6" w:themeColor="background1" w:themeShade="A6"/>
-        </w:rPr>
-        <w:t>have personally experienced the impact of reservation policies. Unlike Scheduled Caste /</w:t>
-      </w:r>
-      <w:r>
-        <w:rPr>
-          <w:color w:val="A6A6A6" w:themeColor="background1" w:themeShade="A6"/>
-        </w:rPr>
-        <w:t xml:space="preserve"> </w:t>
-      </w:r>
-      <w:r>
-        <w:rPr>
-          <w:color w:val="A6A6A6" w:themeColor="background1" w:themeShade="A6"/>
-        </w:rPr>
-        <w:t>Scheduled Tribe and Other Backward Class students, General</w:t>
-      </w:r>
-      <w:r>
-        <w:rPr>
-          <w:color w:val="A6A6A6" w:themeColor="background1" w:themeShade="A6"/>
-        </w:rPr>
-        <w:t xml:space="preserve"> </w:t>
-      </w:r>
-      <w:r>
-        <w:rPr>
-          <w:color w:val="A6A6A6" w:themeColor="background1" w:themeShade="A6"/>
-        </w:rPr>
-        <w:t>Merit students’ experiences</w:t>
-      </w:r>
-      <w:r>
-        <w:rPr>
-          <w:color w:val="A6A6A6" w:themeColor="background1" w:themeShade="A6"/>
-        </w:rPr>
-        <w:t xml:space="preserve"> </w:t>
-      </w:r>
-      <w:r>
-        <w:rPr>
-          <w:color w:val="A6A6A6" w:themeColor="background1" w:themeShade="A6"/>
-        </w:rPr>
-        <w:t>have likely been negative. That is, reservation policies made it more difficult for them</w:t>
-      </w:r>
-      <w:r>
-        <w:rPr>
-          <w:color w:val="A6A6A6" w:themeColor="background1" w:themeShade="A6"/>
-        </w:rPr>
-        <w:t xml:space="preserve"> </w:t>
-      </w:r>
-      <w:r>
-        <w:rPr>
-          <w:color w:val="A6A6A6" w:themeColor="background1" w:themeShade="A6"/>
-        </w:rPr>
-        <w:t>to get admitted into state-funded universities. Echoing observations by Norton and</w:t>
-      </w:r>
-      <w:r>
-        <w:rPr>
-          <w:color w:val="A6A6A6" w:themeColor="background1" w:themeShade="A6"/>
-        </w:rPr>
-        <w:t xml:space="preserve"> </w:t>
-      </w:r>
-      <w:r>
-        <w:rPr>
-          <w:color w:val="A6A6A6" w:themeColor="background1" w:themeShade="A6"/>
-        </w:rPr>
-        <w:t>Sommers (2011), this experience may explain why, in stark contrast to societal realities,</w:t>
-      </w:r>
-      <w:r>
-        <w:rPr>
-          <w:color w:val="A6A6A6" w:themeColor="background1" w:themeShade="A6"/>
-        </w:rPr>
-        <w:t xml:space="preserve"> </w:t>
-      </w:r>
-      <w:r>
-        <w:rPr>
-          <w:color w:val="A6A6A6" w:themeColor="background1" w:themeShade="A6"/>
-        </w:rPr>
-        <w:t>General Merit students saw themselves at a disadvantage relative to Scheduled Caste /</w:t>
-      </w:r>
-      <w:r>
-        <w:rPr>
-          <w:color w:val="A6A6A6" w:themeColor="background1" w:themeShade="A6"/>
-        </w:rPr>
-        <w:t xml:space="preserve"> </w:t>
-      </w:r>
-      <w:r>
-        <w:rPr>
-          <w:color w:val="A6A6A6" w:themeColor="background1" w:themeShade="A6"/>
-        </w:rPr>
-        <w:t>Scheduled Tribe and Other Backward Class students. Contact experiences did not seem</w:t>
-      </w:r>
-      <w:r>
-        <w:rPr>
-          <w:color w:val="A6A6A6" w:themeColor="background1" w:themeShade="A6"/>
-        </w:rPr>
-        <w:t xml:space="preserve"> </w:t>
-      </w:r>
-      <w:r>
-        <w:rPr>
-          <w:color w:val="A6A6A6" w:themeColor="background1" w:themeShade="A6"/>
-        </w:rPr>
-        <w:t>to be sufficient to change this perception—perhaps because Scheduled Caste / Scheduled</w:t>
-      </w:r>
-      <w:r>
-        <w:rPr>
-          <w:color w:val="A6A6A6" w:themeColor="background1" w:themeShade="A6"/>
-        </w:rPr>
-        <w:t xml:space="preserve"> </w:t>
-      </w:r>
-      <w:r>
-        <w:rPr>
-          <w:color w:val="A6A6A6" w:themeColor="background1" w:themeShade="A6"/>
-        </w:rPr>
-        <w:t>Tribe students whom General Merit students met at university were often from relatively</w:t>
-      </w:r>
-      <w:r>
-        <w:rPr>
-          <w:color w:val="A6A6A6" w:themeColor="background1" w:themeShade="A6"/>
-        </w:rPr>
-        <w:t xml:space="preserve"> </w:t>
-      </w:r>
-      <w:r>
-        <w:rPr>
-          <w:color w:val="A6A6A6" w:themeColor="background1" w:themeShade="A6"/>
-        </w:rPr>
-        <w:t>well-off families.</w:t>
-      </w:r>
-    </w:p>
-    <w:p>
-      <w:pPr>
-        <w:rPr>
-          <w:color w:val="A6A6A6" w:themeColor="background1" w:themeShade="A6"/>
-        </w:rPr>
-      </w:pPr>
-      <w:r>
-        <w:rPr>
-          <w:color w:val="A6A6A6" w:themeColor="background1" w:themeShade="A6"/>
-        </w:rPr>
-        <w:t>Studies 3c and 4 examined whether intergroup contact fostered solidarity between</w:t>
-      </w:r>
-      <w:r>
-        <w:rPr>
-          <w:color w:val="A6A6A6" w:themeColor="background1" w:themeShade="A6"/>
-        </w:rPr>
-        <w:t xml:space="preserve"> </w:t>
-      </w:r>
-      <w:r>
-        <w:rPr>
-          <w:color w:val="A6A6A6" w:themeColor="background1" w:themeShade="A6"/>
-        </w:rPr>
-        <w:t>disadvantaged groups. The present research thus revisited the question whether members</w:t>
-      </w:r>
-      <w:r>
-        <w:rPr>
-          <w:color w:val="A6A6A6" w:themeColor="background1" w:themeShade="A6"/>
-        </w:rPr>
-        <w:t xml:space="preserve"> </w:t>
-      </w:r>
-      <w:r>
-        <w:rPr>
-          <w:color w:val="A6A6A6" w:themeColor="background1" w:themeShade="A6"/>
-        </w:rPr>
-        <w:t>of one disadvantaged group derogate members of another disadvantaged group, or</w:t>
-      </w:r>
-      <w:r>
-        <w:rPr>
-          <w:color w:val="A6A6A6" w:themeColor="background1" w:themeShade="A6"/>
-        </w:rPr>
-        <w:t xml:space="preserve"> </w:t>
-      </w:r>
-      <w:r>
-        <w:rPr>
-          <w:color w:val="A6A6A6" w:themeColor="background1" w:themeShade="A6"/>
-        </w:rPr>
-        <w:t>whether they instead strive for a coalition (Craig &amp; Richeson, 2012). Study 3c found that,</w:t>
-      </w:r>
-      <w:r>
-        <w:rPr>
-          <w:color w:val="A6A6A6" w:themeColor="background1" w:themeShade="A6"/>
-        </w:rPr>
-        <w:t xml:space="preserve"> </w:t>
-      </w:r>
-      <w:r>
-        <w:rPr>
-          <w:color w:val="A6A6A6" w:themeColor="background1" w:themeShade="A6"/>
-        </w:rPr>
-        <w:t>in line with the solidarity hypothesis, positive contact was associated with sexual-minority</w:t>
-      </w:r>
-      <w:r>
-        <w:rPr>
-          <w:color w:val="A6A6A6" w:themeColor="background1" w:themeShade="A6"/>
-        </w:rPr>
-        <w:t xml:space="preserve"> </w:t>
-      </w:r>
-      <w:r>
-        <w:rPr>
-          <w:color w:val="A6A6A6" w:themeColor="background1" w:themeShade="A6"/>
-        </w:rPr>
-        <w:t>participants’ conviction to defend and advance transgender rights. Study 4, however,</w:t>
-      </w:r>
-      <w:r>
-        <w:rPr>
-          <w:color w:val="A6A6A6" w:themeColor="background1" w:themeShade="A6"/>
-        </w:rPr>
-        <w:t xml:space="preserve"> </w:t>
-      </w:r>
-      <w:r>
-        <w:rPr>
-          <w:color w:val="A6A6A6" w:themeColor="background1" w:themeShade="A6"/>
-        </w:rPr>
-        <w:t>found that positive contact with people from Scheduled Caste / Scheduled Tribe backgrounds</w:t>
-      </w:r>
-      <w:r>
-        <w:rPr>
-          <w:color w:val="A6A6A6" w:themeColor="background1" w:themeShade="A6"/>
-        </w:rPr>
-        <w:t xml:space="preserve"> </w:t>
-      </w:r>
-      <w:r>
-        <w:rPr>
-          <w:color w:val="A6A6A6" w:themeColor="background1" w:themeShade="A6"/>
-        </w:rPr>
-        <w:t>was not associated with Other Backward Class students’ support for reservations</w:t>
-      </w:r>
-      <w:r>
-        <w:rPr>
-          <w:color w:val="A6A6A6" w:themeColor="background1" w:themeShade="A6"/>
-        </w:rPr>
-        <w:t xml:space="preserve"> </w:t>
-      </w:r>
-      <w:r>
-        <w:rPr>
-          <w:color w:val="A6A6A6" w:themeColor="background1" w:themeShade="A6"/>
-        </w:rPr>
-        <w:t>benefiting Scheduled Caste / Scheduled Tribe students. Indeed, Other Backward Class</w:t>
-      </w:r>
-      <w:r>
-        <w:rPr>
-          <w:color w:val="A6A6A6" w:themeColor="background1" w:themeShade="A6"/>
-        </w:rPr>
-        <w:t xml:space="preserve"> </w:t>
-      </w:r>
-      <w:r>
-        <w:rPr>
-          <w:color w:val="A6A6A6" w:themeColor="background1" w:themeShade="A6"/>
-        </w:rPr>
-        <w:t>students broadly opposed reservations for disadvantaged groups other than their own.</w:t>
-      </w:r>
-      <w:r>
-        <w:rPr>
-          <w:color w:val="A6A6A6" w:themeColor="background1" w:themeShade="A6"/>
-        </w:rPr>
-        <w:t xml:space="preserve"> </w:t>
-      </w:r>
-      <w:r>
-        <w:rPr>
-          <w:color w:val="A6A6A6" w:themeColor="background1" w:themeShade="A6"/>
-        </w:rPr>
-        <w:t xml:space="preserve">Scheduled Caste / Scheduled Tribe students tended to support reservations for </w:t>
-      </w:r>
-      <w:r>
-        <w:rPr>
-          <w:color w:val="A6A6A6" w:themeColor="background1" w:themeShade="A6"/>
-        </w:rPr>
-        <w:t>t</w:t>
-      </w:r>
-      <w:r>
-        <w:rPr>
-          <w:color w:val="A6A6A6" w:themeColor="background1" w:themeShade="A6"/>
-        </w:rPr>
-        <w:t>heir own</w:t>
-      </w:r>
-      <w:r>
-        <w:rPr>
-          <w:color w:val="A6A6A6" w:themeColor="background1" w:themeShade="A6"/>
-        </w:rPr>
-        <w:t xml:space="preserve"> </w:t>
-      </w:r>
-      <w:r>
-        <w:rPr>
-          <w:color w:val="A6A6A6" w:themeColor="background1" w:themeShade="A6"/>
-        </w:rPr>
-        <w:t>and other caste groups—perhaps because Dalits have a long history of advocating for and</w:t>
-      </w:r>
-      <w:r>
-        <w:rPr>
-          <w:color w:val="A6A6A6" w:themeColor="background1" w:themeShade="A6"/>
-        </w:rPr>
-        <w:t xml:space="preserve"> </w:t>
-      </w:r>
-      <w:r>
-        <w:rPr>
-          <w:color w:val="A6A6A6" w:themeColor="background1" w:themeShade="A6"/>
-        </w:rPr>
-        <w:t>benefiting from reservation policies.</w:t>
-      </w:r>
-      <w:r>
-        <w:rPr>
-          <w:color w:val="A6A6A6" w:themeColor="background1" w:themeShade="A6"/>
-        </w:rPr>
-        <w:t xml:space="preserve"> </w:t>
-      </w:r>
-      <w:r>
-        <w:rPr>
-          <w:color w:val="A6A6A6" w:themeColor="background1" w:themeShade="A6"/>
-        </w:rPr>
-        <w:t>Other Backward Class and Scheduled Caste / Scheduled Tribe may be at odds</w:t>
-      </w:r>
-      <w:r>
-        <w:rPr>
-          <w:color w:val="A6A6A6" w:themeColor="background1" w:themeShade="A6"/>
-        </w:rPr>
-        <w:t xml:space="preserve"> </w:t>
-      </w:r>
-      <w:r>
-        <w:rPr>
-          <w:color w:val="A6A6A6" w:themeColor="background1" w:themeShade="A6"/>
-        </w:rPr>
-        <w:t>over reservation policies for two reasons. First, reservation quotas are a zero-sum game.</w:t>
-      </w:r>
-      <w:r>
-        <w:rPr>
-          <w:color w:val="A6A6A6" w:themeColor="background1" w:themeShade="A6"/>
-        </w:rPr>
-        <w:t xml:space="preserve"> </w:t>
-      </w:r>
-      <w:r>
-        <w:rPr>
-          <w:color w:val="A6A6A6" w:themeColor="background1" w:themeShade="A6"/>
-        </w:rPr>
-        <w:t xml:space="preserve">That is, increasing one group’s quota decreases the seats available to </w:t>
-      </w:r>
-      <w:r>
-        <w:rPr>
-          <w:color w:val="A6A6A6" w:themeColor="background1" w:themeShade="A6"/>
-        </w:rPr>
-        <w:lastRenderedPageBreak/>
-        <w:t>another. Thus far,</w:t>
-      </w:r>
-      <w:r>
-        <w:rPr>
-          <w:color w:val="A6A6A6" w:themeColor="background1" w:themeShade="A6"/>
-        </w:rPr>
-        <w:t xml:space="preserve"> </w:t>
-      </w:r>
-      <w:r>
-        <w:rPr>
-          <w:color w:val="A6A6A6" w:themeColor="background1" w:themeShade="A6"/>
-        </w:rPr>
-        <w:t>increases in reservation quotas have always come at the expense of seats in the General</w:t>
-      </w:r>
-      <w:r>
-        <w:rPr>
-          <w:color w:val="A6A6A6" w:themeColor="background1" w:themeShade="A6"/>
-        </w:rPr>
-        <w:t xml:space="preserve"> </w:t>
-      </w:r>
-      <w:r>
-        <w:rPr>
-          <w:color w:val="A6A6A6" w:themeColor="background1" w:themeShade="A6"/>
-        </w:rPr>
-        <w:t>Merit category—but that need not be the case in the future. Second, Other Backward</w:t>
-      </w:r>
-      <w:r>
-        <w:rPr>
-          <w:color w:val="A6A6A6" w:themeColor="background1" w:themeShade="A6"/>
-        </w:rPr>
-        <w:t xml:space="preserve"> </w:t>
-      </w:r>
-      <w:r>
-        <w:rPr>
-          <w:color w:val="A6A6A6" w:themeColor="background1" w:themeShade="A6"/>
-        </w:rPr>
-        <w:t>Class and Scheduled Caste / Scheduled Tribe students are organised in different social</w:t>
-      </w:r>
-      <w:r>
-        <w:rPr>
-          <w:color w:val="A6A6A6" w:themeColor="background1" w:themeShade="A6"/>
-        </w:rPr>
-        <w:t xml:space="preserve"> </w:t>
-      </w:r>
-      <w:r>
-        <w:rPr>
-          <w:color w:val="A6A6A6" w:themeColor="background1" w:themeShade="A6"/>
-        </w:rPr>
-        <w:t>movements (see Chapter 4). Sexual and gender minorities both benefit from challenging</w:t>
-      </w:r>
-      <w:r>
-        <w:rPr>
-          <w:color w:val="A6A6A6" w:themeColor="background1" w:themeShade="A6"/>
-        </w:rPr>
-        <w:t xml:space="preserve"> </w:t>
-      </w:r>
-      <w:r>
-        <w:rPr>
-          <w:color w:val="A6A6A6" w:themeColor="background1" w:themeShade="A6"/>
-        </w:rPr>
-        <w:t>restrictive norms around sexuality and gender, and are often organised in a shared social</w:t>
-      </w:r>
-      <w:r>
-        <w:rPr>
-          <w:color w:val="A6A6A6" w:themeColor="background1" w:themeShade="A6"/>
-        </w:rPr>
-        <w:t xml:space="preserve"> </w:t>
-      </w:r>
-      <w:r>
-        <w:rPr>
-          <w:color w:val="A6A6A6" w:themeColor="background1" w:themeShade="A6"/>
-        </w:rPr>
-        <w:t>movement under the LGBT umbrella.</w:t>
+      <w:r>
+        <w:t xml:space="preserve">To conclude, we found that intergroup contact can change not only how we see others, but also how we see ourselves. That is, intergroup contact can foster more inclusive social identities—and thus improve intergroup relations. Fostering more inclusive identities, however, does not necessarily overcome entrenched opposition to (or </w:t>
+      </w:r>
+      <w:r>
+        <w:t xml:space="preserve">undermine </w:t>
+      </w:r>
+      <w:r>
+        <w:t>support for) affirmative action.</w:t>
       </w:r>
     </w:p>
     <w:sectPr>
@@ -9966,7 +8444,7 @@
       </w:r>
     </w:p>
   </w:comment>
-  <w:comment w:id="7" w:author="Nils Reimer" w:date="2018-08-07T15:18:00Z" w:initials="NKR">
+  <w:comment w:id="5" w:author="Nils Reimer" w:date="2018-09-17T11:32:00Z" w:initials="NKR">
     <w:p>
       <w:pPr>
         <w:pStyle w:val="CommentText"/>
@@ -9978,11 +8456,11 @@
         <w:annotationRef/>
       </w:r>
       <w:r>
-        <w:t>Justify sample size.</w:t>
+        <w:t>I might be able to cut this sentence, assuming readers have an idea what untouchability is.</w:t>
       </w:r>
     </w:p>
   </w:comment>
-  <w:comment w:id="8" w:author="Nils Reimer" w:date="2018-08-13T15:20:00Z" w:initials="NKR">
+  <w:comment w:id="6" w:author="Nils Reimer" w:date="2018-09-13T12:05:00Z" w:initials="NKR">
     <w:p>
       <w:pPr>
         <w:pStyle w:val="CommentText"/>
@@ -9994,11 +8472,121 @@
         <w:annotationRef/>
       </w:r>
       <w:r>
-        <w:t>Check numbers.</w:t>
+        <w:rPr>
+          <w:b/>
+        </w:rPr>
+        <w:t>Miles:</w:t>
+      </w:r>
+      <w:r>
+        <w:t xml:space="preserve"> I </w:t>
+      </w:r>
+      <w:r>
+        <w:t xml:space="preserve">expect you will disapprove of </w:t>
+      </w:r>
+      <w:r>
+        <w:t xml:space="preserve">me using these acronyms throughout the article, but </w:t>
+      </w:r>
+      <w:proofErr w:type="spellStart"/>
+      <w:r>
+        <w:rPr>
+          <w:i/>
+        </w:rPr>
+        <w:t>i</w:t>
+      </w:r>
+      <w:proofErr w:type="spellEnd"/>
+      <w:r>
+        <w:rPr>
+          <w:i/>
+        </w:rPr>
+        <w:t>.</w:t>
+      </w:r>
+      <w:r>
+        <w:t xml:space="preserve"> I urgently need to avoid the additional words </w:t>
+      </w:r>
+      <w:r>
+        <w:t xml:space="preserve">that would come with spelling out these acronyms (it adds up!), </w:t>
+      </w:r>
+      <w:r>
+        <w:rPr>
+          <w:i/>
+        </w:rPr>
+        <w:t>ii.</w:t>
+      </w:r>
+      <w:r>
+        <w:t xml:space="preserve"> </w:t>
+      </w:r>
+      <w:r>
+        <w:t>these acronym</w:t>
+      </w:r>
+      <w:r>
+        <w:t>s</w:t>
+      </w:r>
+      <w:r>
+        <w:t xml:space="preserve"> are in common use in India (and might well be used </w:t>
+      </w:r>
+      <w:r>
+        <w:t>as often as</w:t>
+      </w:r>
+      <w:r>
+        <w:t xml:space="preserve"> the full terms), </w:t>
+      </w:r>
+      <w:r>
+        <w:rPr>
+          <w:i/>
+        </w:rPr>
+        <w:t>iii.</w:t>
+      </w:r>
+      <w:r>
+        <w:t xml:space="preserve"> I used these acronyms in the stimuli,</w:t>
+      </w:r>
+      <w:r>
+        <w:t xml:space="preserve"> </w:t>
+      </w:r>
+      <w:r>
+        <w:t xml:space="preserve">and </w:t>
+      </w:r>
+      <w:r>
+        <w:rPr>
+          <w:i/>
+        </w:rPr>
+        <w:t>i</w:t>
+      </w:r>
+      <w:r>
+        <w:rPr>
+          <w:i/>
+        </w:rPr>
+        <w:t>v</w:t>
+      </w:r>
+      <w:r>
+        <w:rPr>
+          <w:i/>
+        </w:rPr>
+        <w:t>.</w:t>
+      </w:r>
+      <w:r>
+        <w:t xml:space="preserve"> I repeat </w:t>
+      </w:r>
+      <w:r>
+        <w:t>definition</w:t>
+      </w:r>
+      <w:r>
+        <w:t>s</w:t>
+      </w:r>
+      <w:r>
+        <w:t xml:space="preserve"> of these acronyms in all sections and figure captions</w:t>
+      </w:r>
+      <w:r>
+        <w:t xml:space="preserve"> to make it easier for the reader</w:t>
+      </w:r>
+      <w:r>
+        <w:t xml:space="preserve"> to keep track</w:t>
+      </w:r>
+      <w:r>
+        <w:t>.</w:t>
       </w:r>
     </w:p>
   </w:comment>
-  <w:comment w:id="9" w:author="Nils Reimer" w:date="2018-09-06T17:36:00Z" w:initials="NKR">
+  <w:comment w:id="7" w:author="Nils Reimer" w:date="2018-09-17T11:43:00Z" w:initials="NKR">
     <w:p>
       <w:pPr>
         <w:pStyle w:val="CommentText"/>
@@ -10010,14 +8598,11 @@
         <w:annotationRef/>
       </w:r>
       <w:r>
-        <w:t xml:space="preserve">I should try to bring this section down to </w:t>
-      </w:r>
-      <w:r>
-        <w:t>2,000 words (from ~2,200 words).</w:t>
+        <w:t>I could condense this.</w:t>
       </w:r>
     </w:p>
   </w:comment>
-  <w:comment w:id="11" w:author="Nils Reimer" w:date="2018-08-21T15:50:00Z" w:initials="NKR">
+  <w:comment w:id="9" w:author="Nils Reimer" w:date="2018-10-04T14:10:00Z" w:initials="NKR">
     <w:p>
       <w:pPr>
         <w:pStyle w:val="CommentText"/>
@@ -10029,11 +8614,11 @@
         <w:annotationRef/>
       </w:r>
       <w:r>
-        <w:t>Should I add a footnote referring to an appendix in which I present the edit-distance analyses?</w:t>
+        <w:t>Include “estimation” goal, see talk.</w:t>
       </w:r>
     </w:p>
   </w:comment>
-  <w:comment w:id="12" w:author="Nils Reimer" w:date="2018-08-29T11:44:00Z" w:initials="NKR">
+  <w:comment w:id="10" w:author="Nils Reimer" w:date="2018-09-06T17:36:00Z" w:initials="NKR">
     <w:p>
       <w:pPr>
         <w:pStyle w:val="CommentText"/>
@@ -10045,11 +8630,114 @@
         <w:annotationRef/>
       </w:r>
       <w:r>
-        <w:t>Yes, but keep it short.</w:t>
+        <w:t xml:space="preserve">I should try to bring this section down to </w:t>
+      </w:r>
+      <w:r>
+        <w:t>2,000 words</w:t>
+      </w:r>
+      <w:r>
+        <w:t xml:space="preserve"> or less</w:t>
+      </w:r>
+      <w:r>
+        <w:t xml:space="preserve"> (from ~2,200 words).</w:t>
+      </w:r>
+      <w:r>
+        <w:t xml:space="preserve"> Any ideas?</w:t>
       </w:r>
     </w:p>
   </w:comment>
-  <w:comment w:id="13" w:author="Nils Reimer" w:date="2018-09-12T12:24:00Z" w:initials="NKR">
+  <w:comment w:id="11" w:author="Nils Reimer" w:date="2018-10-05T16:18:00Z" w:initials="NKR">
+    <w:p>
+      <w:pPr>
+        <w:pStyle w:val="CommentText"/>
+      </w:pPr>
+      <w:r>
+        <w:rPr>
+          <w:rStyle w:val="CommentReference"/>
+        </w:rPr>
+        <w:annotationRef/>
+      </w:r>
+      <w:r>
+        <w:t xml:space="preserve">If I cut </w:t>
+      </w:r>
+      <w:r>
+        <w:t>400 to 500 words here, I would make the word limit.</w:t>
+      </w:r>
+    </w:p>
+  </w:comment>
+  <w:comment w:id="13" w:author="Nils Reimer" w:date="2018-10-05T16:19:00Z" w:initials="NKR">
+    <w:p>
+      <w:pPr>
+        <w:pStyle w:val="CommentText"/>
+      </w:pPr>
+      <w:r>
+        <w:rPr>
+          <w:rStyle w:val="CommentReference"/>
+        </w:rPr>
+        <w:annotationRef/>
+      </w:r>
+      <w:r>
+        <w:t xml:space="preserve">This sentence is a fancy way of saying “logistic regression”. </w:t>
+      </w:r>
+    </w:p>
+  </w:comment>
+  <w:comment w:id="14" w:author="Nils Reimer" w:date="2018-10-05T16:20:00Z" w:initials="NKR">
+    <w:p>
+      <w:pPr>
+        <w:pStyle w:val="CommentText"/>
+      </w:pPr>
+      <w:r>
+        <w:rPr>
+          <w:rStyle w:val="CommentReference"/>
+        </w:rPr>
+        <w:annotationRef/>
+      </w:r>
+      <w:r>
+        <w:t>In essence, ~100 words could be replaced with a footnote spelling out the priors.</w:t>
+      </w:r>
+    </w:p>
+  </w:comment>
+  <w:comment w:id="15" w:author="Nils Reimer" w:date="2018-10-05T16:24:00Z" w:initials="NKR">
+    <w:p>
+      <w:pPr>
+        <w:pStyle w:val="CommentText"/>
+      </w:pPr>
+      <w:r>
+        <w:rPr>
+          <w:rStyle w:val="CommentReference"/>
+        </w:rPr>
+        <w:annotationRef/>
+      </w:r>
+      <w:r>
+        <w:t>These two paragraphs consist of ~300 words, without adding much to the</w:t>
+      </w:r>
+      <w:r>
+        <w:t xml:space="preserve"> overall picture.</w:t>
+      </w:r>
+    </w:p>
+  </w:comment>
+  <w:comment w:id="16" w:author="Nils Reimer" w:date="2018-10-05T16:25:00Z" w:initials="NKR">
+    <w:p>
+      <w:pPr>
+        <w:pStyle w:val="CommentText"/>
+      </w:pPr>
+      <w:r>
+        <w:rPr>
+          <w:rStyle w:val="CommentReference"/>
+        </w:rPr>
+        <w:annotationRef/>
+      </w:r>
+      <w:r>
+        <w:t xml:space="preserve">I should also wait for the results from the k-fold </w:t>
+      </w:r>
+      <w:r>
+        <w:t>cross-validation.</w:t>
+      </w:r>
+      <w:bookmarkStart w:id="17" w:name="_GoBack"/>
+      <w:bookmarkEnd w:id="17"/>
+    </w:p>
+  </w:comment>
+  <w:comment w:id="18" w:author="Nils Reimer" w:date="2018-09-12T12:24:00Z" w:initials="NKR">
     <w:p>
       <w:pPr>
         <w:pStyle w:val="CommentText"/>
@@ -10062,58 +8750,34 @@
         <w:annotationRef/>
       </w:r>
       <w:r>
-        <w:t>This manuscript is currently</w:t>
-      </w:r>
-      <w:proofErr w:type="gramStart"/>
-      <w:r>
-        <w:t xml:space="preserve"> ..</w:t>
-      </w:r>
-      <w:proofErr w:type="gramEnd"/>
-      <w:r>
-        <w:t xml:space="preserve"> words long, which means that we have to cut</w:t>
-      </w:r>
-      <w:proofErr w:type="gramStart"/>
-      <w:r>
-        <w:t xml:space="preserve"> ..</w:t>
-      </w:r>
-      <w:proofErr w:type="gramEnd"/>
-      <w:r>
-        <w:t xml:space="preserve"> words. </w:t>
-      </w:r>
-      <w:r>
-        <w:t>I think that some of that will have to come out of the Discussion, any suggestions would be much appreciated.</w:t>
-      </w:r>
-    </w:p>
-  </w:comment>
-  <w:comment w:id="14" w:author="Nils Reimer" w:date="2018-09-11T16:53:00Z" w:initials="NKR">
-    <w:p>
-      <w:pPr>
-        <w:pStyle w:val="CommentText"/>
-      </w:pPr>
-      <w:r>
-        <w:rPr>
-          <w:rStyle w:val="CommentReference"/>
-        </w:rPr>
-        <w:annotationRef/>
-      </w:r>
-      <w:r>
-        <w:t xml:space="preserve">I’m not sure about this angle. Am I confident enough that I am not overlooking huge swaths of research? </w:t>
-      </w:r>
-    </w:p>
-  </w:comment>
-  <w:comment w:id="15" w:author="Nils Reimer" w:date="2018-09-12T16:44:00Z" w:initials="NKR">
-    <w:p>
-      <w:pPr>
-        <w:pStyle w:val="CommentText"/>
-      </w:pPr>
-      <w:r>
-        <w:rPr>
-          <w:rStyle w:val="CommentReference"/>
-        </w:rPr>
-        <w:annotationRef/>
-      </w:r>
-      <w:r>
-        <w:t>I am not. Change.</w:t>
+        <w:t xml:space="preserve">This manuscript is currently </w:t>
+      </w:r>
+      <w:r>
+        <w:t>5,</w:t>
+      </w:r>
+      <w:r>
+        <w:t>614</w:t>
+      </w:r>
+      <w:r>
+        <w:t xml:space="preserve"> </w:t>
+      </w:r>
+      <w:r>
+        <w:t xml:space="preserve">words long, which means that we have to cut </w:t>
+      </w:r>
+      <w:r>
+        <w:t>614</w:t>
+      </w:r>
+      <w:r>
+        <w:t xml:space="preserve"> words</w:t>
+      </w:r>
+      <w:r>
+        <w:t xml:space="preserve"> (~10%)</w:t>
+      </w:r>
+      <w:r>
+        <w:t xml:space="preserve">. </w:t>
+      </w:r>
+      <w:r>
+        <w:t>I would be very grateful for any suggestions!</w:t>
       </w:r>
     </w:p>
   </w:comment>
@@ -10127,14 +8791,17 @@
   <w15:commentEx w15:paraId="65520E87" w15:done="0"/>
   <w15:commentEx w15:paraId="3968AD6B" w15:done="0"/>
   <w15:commentEx w15:paraId="28523F2F" w15:done="0"/>
-  <w15:commentEx w15:paraId="73740ECC" w15:done="0"/>
-  <w15:commentEx w15:paraId="69DE2A44" w15:done="0"/>
+  <w15:commentEx w15:paraId="1886D61A" w15:done="0"/>
+  <w15:commentEx w15:paraId="4434FCD5" w15:done="0"/>
+  <w15:commentEx w15:paraId="4F8E216A" w15:done="0"/>
+  <w15:commentEx w15:paraId="78A0481B" w15:done="0"/>
   <w15:commentEx w15:paraId="49B1BBDD" w15:done="0"/>
-  <w15:commentEx w15:paraId="13C2937F" w15:done="0"/>
-  <w15:commentEx w15:paraId="24EC80BC" w15:paraIdParent="13C2937F" w15:done="0"/>
+  <w15:commentEx w15:paraId="779C38E4" w15:paraIdParent="49B1BBDD" w15:done="0"/>
+  <w15:commentEx w15:paraId="0114FA1C" w15:done="0"/>
+  <w15:commentEx w15:paraId="5A16C4A1" w15:done="0"/>
+  <w15:commentEx w15:paraId="76069C84" w15:done="0"/>
+  <w15:commentEx w15:paraId="693B4172" w15:paraIdParent="76069C84" w15:done="0"/>
   <w15:commentEx w15:paraId="649075B6" w15:done="0"/>
-  <w15:commentEx w15:paraId="18C31C58" w15:done="0"/>
-  <w15:commentEx w15:paraId="7BEE8A97" w15:paraIdParent="18C31C58" w15:done="0"/>
 </w15:commentsEx>
 </file>
 
@@ -10145,14 +8812,17 @@
   <w16cid:commentId w16cid:paraId="65520E87" w16cid:durableId="1F2A89A9"/>
   <w16cid:commentId w16cid:paraId="3968AD6B" w16cid:durableId="1F43B019"/>
   <w16cid:commentId w16cid:paraId="28523F2F" w16cid:durableId="1F3BE35B"/>
-  <w16cid:commentId w16cid:paraId="73740ECC" w16cid:durableId="1F1436C1"/>
-  <w16cid:commentId w16cid:paraId="69DE2A44" w16cid:durableId="1F1C2036"/>
+  <w16cid:commentId w16cid:paraId="1886D61A" w16cid:durableId="1F4A0F5C"/>
+  <w16cid:commentId w16cid:paraId="4434FCD5" w16cid:durableId="1F44D10B"/>
+  <w16cid:commentId w16cid:paraId="4F8E216A" w16cid:durableId="1F4A11CF"/>
+  <w16cid:commentId w16cid:paraId="78A0481B" w16cid:durableId="1F609DF0"/>
   <w16cid:commentId w16cid:paraId="49B1BBDD" w16cid:durableId="1F3BE409"/>
-  <w16cid:commentId w16cid:paraId="13C2937F" w16cid:durableId="1F26B349"/>
-  <w16cid:commentId w16cid:paraId="24EC80BC" w16cid:durableId="1F310598"/>
+  <w16cid:commentId w16cid:paraId="779C38E4" w16cid:durableId="1F620D51"/>
+  <w16cid:commentId w16cid:paraId="0114FA1C" w16cid:durableId="1F620D7D"/>
+  <w16cid:commentId w16cid:paraId="5A16C4A1" w16cid:durableId="1F620DB4"/>
+  <w16cid:commentId w16cid:paraId="76069C84" w16cid:durableId="1F620EB3"/>
+  <w16cid:commentId w16cid:paraId="693B4172" w16cid:durableId="1F620EE1"/>
   <w16cid:commentId w16cid:paraId="649075B6" w16cid:durableId="1F4383F9"/>
-  <w16cid:commentId w16cid:paraId="18C31C58" w16cid:durableId="1F427190"/>
-  <w16cid:commentId w16cid:paraId="7BEE8A97" w16cid:durableId="1F43C0EA"/>
 </w16cid:commentsIds>
 </file>
 
@@ -10260,10 +8930,7 @@
         <w:footnoteRef/>
       </w:r>
       <w:r>
-        <w:t xml:space="preserve"> </w:t>
-      </w:r>
-      <w:r>
-        <w:t xml:space="preserve">Reanalysing existing data (van Dommelen et al., 2015), </w:t>
+        <w:t xml:space="preserve"> Reanalysing existing data (van Dommelen et al., 2015), </w:t>
       </w:r>
       <w:r>
         <w:rPr>
@@ -10497,35 +9164,72 @@
         <w:footnoteRef/>
       </w:r>
       <w:r>
-        <w:t xml:space="preserve"> </w:t>
-      </w:r>
-      <w:r>
-        <w:t xml:space="preserve">The prior distribution </w:t>
-      </w:r>
-      <w:r>
-        <w:rPr>
-          <w:i/>
-        </w:rPr>
-        <w:t>β</w:t>
-      </w:r>
-      <w:r>
-        <w:t xml:space="preserve"> ~ Student(2.5, 0, 1)</w:t>
-      </w:r>
-      <w:r>
-        <w:t xml:space="preserve"> includes .001 &lt; </w:t>
-      </w:r>
-      <w:r>
-        <w:rPr>
-          <w:i/>
-        </w:rPr>
-        <w:t xml:space="preserve">θ </w:t>
-      </w:r>
-      <w:r>
-        <w:t>&lt; .999 among the 99% most plausible estimates for the probability of participants categorizing targets as “us”.</w:t>
+        <w:t xml:space="preserve"> In Appendix </w:t>
+      </w:r>
+      <w:r>
+        <w:t>B</w:t>
+      </w:r>
+      <w:r>
+        <w:t xml:space="preserve">, we report analyses </w:t>
+      </w:r>
+      <w:r>
+        <w:t>using</w:t>
+      </w:r>
+      <w:r>
+        <w:t xml:space="preserve"> van Dommelen et al.’s (2015) </w:t>
+      </w:r>
+      <w:r>
+        <w:t>operationalisation</w:t>
+      </w:r>
+      <w:r>
+        <w:t>.</w:t>
+      </w:r>
+      <w:r>
+        <w:t xml:space="preserve"> </w:t>
       </w:r>
     </w:p>
   </w:footnote>
   <w:footnote w:id="5">
+    <w:p>
+      <w:pPr>
+        <w:pStyle w:val="FootnoteText"/>
+      </w:pPr>
+      <w:r>
+        <w:rPr>
+          <w:rStyle w:val="FootnoteReference"/>
+        </w:rPr>
+        <w:footnoteRef/>
+      </w:r>
+      <w:r>
+        <w:t xml:space="preserve"> </w:t>
+      </w:r>
+      <w:r>
+        <w:t xml:space="preserve">The prior distribution </w:t>
+      </w:r>
+      <w:r>
+        <w:rPr>
+          <w:i/>
+        </w:rPr>
+        <w:t>β</w:t>
+      </w:r>
+      <w:r>
+        <w:t xml:space="preserve"> ~ Student(2.5, 0, 1)</w:t>
+      </w:r>
+      <w:r>
+        <w:t xml:space="preserve"> includes .001 &lt; </w:t>
+      </w:r>
+      <w:r>
+        <w:rPr>
+          <w:i/>
+        </w:rPr>
+        <w:t xml:space="preserve">θ </w:t>
+      </w:r>
+      <w:r>
+        <w:t>&lt; .999 among the 99% most plausible estimates for the probability of participants categorizing targets as “us”.</w:t>
+      </w:r>
+    </w:p>
+  </w:footnote>
+  <w:footnote w:id="6">
     <w:p>
       <w:pPr>
         <w:pStyle w:val="FootnoteText"/>
@@ -11968,7 +10672,7 @@
 </file>
 
 <file path=customXml/itemProps1.xml><?xml version="1.0" encoding="utf-8"?>
-<ds:datastoreItem xmlns:ds="http://schemas.openxmlformats.org/officeDocument/2006/customXml" ds:itemID="{8D163A94-5EF0-4E47-9B3D-9AD82F8B0C19}">
+<ds:datastoreItem xmlns:ds="http://schemas.openxmlformats.org/officeDocument/2006/customXml" ds:itemID="{A3276AE0-95DB-4C86-A867-E2B14818B203}">
   <ds:schemaRefs>
     <ds:schemaRef ds:uri="http://schemas.openxmlformats.org/officeDocument/2006/bibliography"/>
   </ds:schemaRefs>

</xml_diff>